<commit_message>
added conclusion about the API
</commit_message>
<xml_diff>
--- a/_memoria/05_API Deep dive/Les dades de FamilySearch i com s'accedeixen.docx
+++ b/_memoria/05_API Deep dive/Les dades de FamilySearch i com s'accedeixen.docx
@@ -1797,8 +1797,6 @@
     <w:p>
       <w:pPr>
         <w:rPr>
-          <w:b/>
-          <w:i/>
           <w:sz w:val="24"/>
           <w:szCs w:val="24"/>
           <w:lang w:val="ca-ES"/>
@@ -1806,35 +1804,6 @@
       </w:pPr>
       <w:r>
         <w:rPr>
-          <w:b/>
-          <w:i/>
-          <w:sz w:val="24"/>
-          <w:szCs w:val="24"/>
-          <w:lang w:val="ca-ES"/>
-        </w:rPr>
-        <w:t>Dades p</w:t>
-      </w:r>
-      <w:r>
-        <w:rPr>
-          <w:b/>
-          <w:i/>
-          <w:sz w:val="24"/>
-          <w:szCs w:val="24"/>
-          <w:lang w:val="ca-ES"/>
-        </w:rPr>
-        <w:t>ròpies</w:t>
-      </w:r>
-    </w:p>
-    <w:p>
-      <w:pPr>
-        <w:rPr>
-          <w:sz w:val="24"/>
-          <w:szCs w:val="24"/>
-          <w:lang w:val="ca-ES"/>
-        </w:rPr>
-      </w:pPr>
-      <w:r>
-        <w:rPr>
           <w:sz w:val="24"/>
           <w:szCs w:val="24"/>
           <w:lang w:val="ca-ES"/>
@@ -1847,7 +1816,7 @@
           <w:szCs w:val="24"/>
           <w:lang w:val="ca-ES"/>
         </w:rPr>
-        <w:t>observar a la taula _____</w:t>
+        <w:t>poden ser observats en la següent taula. Cal recordar que aquest recurs també hereta tots els paràmetres dels recursos 'Subjecte', 'Conclusió', 'Enllaços Hypermedia' i 'Dades Extensibles' que poden ser trobats a la secció 'Altres recursos interessants'.</w:t>
       </w:r>
     </w:p>
     <w:tbl>
@@ -2981,52 +2950,21 @@
       <w:pPr>
         <w:rPr>
           <w:b/>
-          <w:i/>
-          <w:sz w:val="24"/>
-          <w:szCs w:val="24"/>
+          <w:sz w:val="24"/>
+          <w:szCs w:val="24"/>
+          <w:u w:val="single"/>
           <w:lang w:val="ca-ES"/>
         </w:rPr>
       </w:pPr>
-    </w:p>
-    <w:p>
-      <w:pPr>
+      <w:r>
         <w:rPr>
           <w:b/>
-          <w:i/>
-          <w:sz w:val="24"/>
-          <w:szCs w:val="24"/>
-          <w:lang w:val="ca-ES"/>
-        </w:rPr>
-      </w:pPr>
-    </w:p>
-    <w:p>
-      <w:pPr>
-        <w:rPr>
-          <w:b/>
-          <w:sz w:val="24"/>
-          <w:szCs w:val="24"/>
-          <w:lang w:val="es-ES"/>
-        </w:rPr>
-      </w:pPr>
-    </w:p>
-    <w:p>
-      <w:pPr>
-        <w:rPr>
-          <w:b/>
           <w:sz w:val="24"/>
           <w:szCs w:val="24"/>
           <w:u w:val="single"/>
           <w:lang w:val="ca-ES"/>
         </w:rPr>
-      </w:pPr>
-      <w:r>
-        <w:rPr>
-          <w:b/>
-          <w:sz w:val="24"/>
-          <w:szCs w:val="24"/>
-          <w:u w:val="single"/>
-          <w:lang w:val="ca-ES"/>
-        </w:rPr>
+        <w:lastRenderedPageBreak/>
         <w:t xml:space="preserve">- Recurs </w:t>
       </w:r>
       <w:r>
@@ -4757,7 +4695,6 @@
                 <w:szCs w:val="24"/>
                 <w:lang w:val="ca-ES"/>
               </w:rPr>
-              <w:lastRenderedPageBreak/>
               <w:t>BirthName</w:t>
             </w:r>
             <w:proofErr w:type="spellEnd"/>
@@ -4963,6 +4900,7 @@
           <w:szCs w:val="24"/>
           <w:lang w:val="ca-ES"/>
         </w:rPr>
+        <w:lastRenderedPageBreak/>
         <w:t>Dades heretades</w:t>
       </w:r>
     </w:p>
@@ -6761,7 +6699,6 @@
           <w:szCs w:val="24"/>
           <w:lang w:val="ca-ES"/>
         </w:rPr>
-        <w:lastRenderedPageBreak/>
         <w:br/>
       </w:r>
       <w:r>
@@ -6791,6 +6728,7 @@
           <w:szCs w:val="24"/>
           <w:lang w:val="ca-ES"/>
         </w:rPr>
+        <w:lastRenderedPageBreak/>
         <w:t>El recurs 'Part del Nom' conté les dades heretades del recurs 'Dades Extensibles' que es pot trobar en la secció 'Altres recursos interessants'.</w:t>
       </w:r>
       <w:r>
@@ -9571,7 +9509,6 @@
                 <w:color w:val="000000"/>
                 <w:lang w:val="es-ES" w:eastAsia="ko-KR"/>
               </w:rPr>
-              <w:lastRenderedPageBreak/>
               <w:t>MilitaryInduction</w:t>
             </w:r>
             <w:proofErr w:type="spellEnd"/>
@@ -10007,6 +9944,7 @@
                 <w:color w:val="000000"/>
                 <w:lang w:val="es-ES" w:eastAsia="ko-KR"/>
               </w:rPr>
+              <w:lastRenderedPageBreak/>
               <w:t>Ordination</w:t>
             </w:r>
             <w:proofErr w:type="spellEnd"/>
@@ -12307,16 +12245,32 @@
                 <w:lang w:val="ca-ES" w:eastAsia="ko-KR"/>
               </w:rPr>
             </w:pPr>
-            <w:proofErr w:type="spellStart"/>
-            <w:r>
-              <w:rPr>
-                <w:rFonts w:ascii="Calibri" w:eastAsia="Times New Roman" w:hAnsi="Calibri" w:cs="Times New Roman"/>
-                <w:color w:val="000000"/>
-                <w:lang w:val="ca-ES" w:eastAsia="ko-KR"/>
-              </w:rPr>
-              <w:t>string</w:t>
-            </w:r>
-            <w:proofErr w:type="spellEnd"/>
+            <w:r>
+              <w:rPr>
+                <w:rFonts w:ascii="Calibri" w:eastAsia="Times New Roman" w:hAnsi="Calibri" w:cs="Times New Roman"/>
+                <w:color w:val="000000"/>
+                <w:lang w:val="ca-ES" w:eastAsia="ko-KR"/>
+              </w:rPr>
+              <w:t>[</w:t>
+            </w:r>
+            <w:proofErr w:type="spellStart"/>
+            <w:r>
+              <w:rPr>
+                <w:rFonts w:ascii="Calibri" w:eastAsia="Times New Roman" w:hAnsi="Calibri" w:cs="Times New Roman"/>
+                <w:color w:val="000000"/>
+                <w:lang w:val="ca-ES" w:eastAsia="ko-KR"/>
+              </w:rPr>
+              <w:t>PlaceDescription</w:t>
+            </w:r>
+            <w:proofErr w:type="spellEnd"/>
+            <w:r>
+              <w:rPr>
+                <w:rFonts w:ascii="Calibri" w:eastAsia="Times New Roman" w:hAnsi="Calibri" w:cs="Times New Roman"/>
+                <w:color w:val="000000"/>
+                <w:lang w:val="ca-ES" w:eastAsia="ko-KR"/>
+              </w:rPr>
+              <w:t>]</w:t>
+            </w:r>
           </w:p>
         </w:tc>
         <w:tc>
@@ -12523,7 +12477,6 @@
                 <w:color w:val="000000"/>
                 <w:lang w:val="ca-ES" w:eastAsia="ko-KR"/>
               </w:rPr>
-              <w:lastRenderedPageBreak/>
               <w:t>normalized</w:t>
             </w:r>
             <w:proofErr w:type="spellEnd"/>
@@ -12773,6 +12726,1410 @@
         </w:tc>
       </w:tr>
     </w:tbl>
+    <w:p>
+      <w:pPr>
+        <w:rPr>
+          <w:b/>
+          <w:sz w:val="24"/>
+          <w:szCs w:val="24"/>
+          <w:u w:val="single"/>
+          <w:lang w:val="ca-ES"/>
+        </w:rPr>
+      </w:pPr>
+      <w:r>
+        <w:rPr>
+          <w:b/>
+          <w:sz w:val="24"/>
+          <w:szCs w:val="24"/>
+          <w:u w:val="single"/>
+          <w:lang w:val="ca-ES"/>
+        </w:rPr>
+        <w:lastRenderedPageBreak/>
+        <w:t>- Recurs 'Descripció de Localització' (</w:t>
+      </w:r>
+      <w:proofErr w:type="spellStart"/>
+      <w:r>
+        <w:rPr>
+          <w:b/>
+          <w:sz w:val="24"/>
+          <w:szCs w:val="24"/>
+          <w:u w:val="single"/>
+          <w:lang w:val="ca-ES"/>
+        </w:rPr>
+        <w:t>PlaceDescription</w:t>
+      </w:r>
+      <w:proofErr w:type="spellEnd"/>
+      <w:r>
+        <w:rPr>
+          <w:b/>
+          <w:sz w:val="24"/>
+          <w:szCs w:val="24"/>
+          <w:u w:val="single"/>
+          <w:lang w:val="ca-ES"/>
+        </w:rPr>
+        <w:t>)</w:t>
+      </w:r>
+    </w:p>
+    <w:p>
+      <w:pPr>
+        <w:rPr>
+          <w:sz w:val="24"/>
+          <w:szCs w:val="24"/>
+          <w:lang w:val="ca-ES"/>
+        </w:rPr>
+      </w:pPr>
+      <w:r>
+        <w:rPr>
+          <w:sz w:val="24"/>
+          <w:szCs w:val="24"/>
+          <w:lang w:val="ca-ES"/>
+        </w:rPr>
+        <w:t xml:space="preserve">Aquest recurs descriu els detalls d'una localització . Pretén representar </w:t>
+      </w:r>
+      <w:r>
+        <w:rPr>
+          <w:sz w:val="24"/>
+          <w:szCs w:val="24"/>
+          <w:lang w:val="ca-ES"/>
+        </w:rPr>
+        <w:t>la</w:t>
+      </w:r>
+      <w:r>
+        <w:rPr>
+          <w:sz w:val="24"/>
+          <w:szCs w:val="24"/>
+          <w:lang w:val="ca-ES"/>
+        </w:rPr>
+        <w:t xml:space="preserve"> fotografia d'un lloc </w:t>
+      </w:r>
+      <w:r>
+        <w:rPr>
+          <w:sz w:val="24"/>
+          <w:szCs w:val="24"/>
+          <w:lang w:val="ca-ES"/>
+        </w:rPr>
+        <w:t>concret donat</w:t>
+      </w:r>
+      <w:r>
+        <w:rPr>
+          <w:sz w:val="24"/>
+          <w:szCs w:val="24"/>
+          <w:lang w:val="ca-ES"/>
+        </w:rPr>
+        <w:t xml:space="preserve"> un període específic en el temps.</w:t>
+      </w:r>
+    </w:p>
+    <w:p>
+      <w:pPr>
+        <w:rPr>
+          <w:sz w:val="24"/>
+          <w:szCs w:val="24"/>
+          <w:lang w:val="ca-ES"/>
+        </w:rPr>
+      </w:pPr>
+      <w:r>
+        <w:rPr>
+          <w:sz w:val="24"/>
+          <w:szCs w:val="24"/>
+          <w:lang w:val="ca-ES"/>
+        </w:rPr>
+        <w:t>Apart dels paràmetres que seran descrits a continuació, aquest recurs també hereta tots els paràmetres dels recursos 'Subjecte', 'Conclusió', 'Enllaços Hypermedia' i 'Dades Extensibles' que poden ser trobats a la secció 'Altres recursos interessants'.</w:t>
+      </w:r>
+    </w:p>
+    <w:tbl>
+      <w:tblPr>
+        <w:tblW w:w="0" w:type="auto"/>
+        <w:tblInd w:w="55" w:type="dxa"/>
+        <w:tblCellMar>
+          <w:left w:w="70" w:type="dxa"/>
+          <w:right w:w="70" w:type="dxa"/>
+        </w:tblCellMar>
+        <w:tblLook w:val="04A0"/>
+      </w:tblPr>
+      <w:tblGrid>
+        <w:gridCol w:w="1986"/>
+        <w:gridCol w:w="2318"/>
+        <w:gridCol w:w="4285"/>
+      </w:tblGrid>
+      <w:tr>
+        <w:trPr>
+          <w:trHeight w:val="300"/>
+        </w:trPr>
+        <w:tc>
+          <w:tcPr>
+            <w:tcW w:w="0" w:type="auto"/>
+            <w:tcBorders>
+              <w:top w:val="single" w:sz="4" w:space="0" w:color="auto"/>
+              <w:left w:val="single" w:sz="4" w:space="0" w:color="auto"/>
+              <w:bottom w:val="single" w:sz="4" w:space="0" w:color="auto"/>
+              <w:right w:val="single" w:sz="4" w:space="0" w:color="auto"/>
+            </w:tcBorders>
+            <w:shd w:val="clear" w:color="auto" w:fill="auto"/>
+            <w:noWrap/>
+            <w:vAlign w:val="bottom"/>
+            <w:hideMark/>
+          </w:tcPr>
+          <w:p>
+            <w:pPr>
+              <w:spacing w:after="0" w:line="240" w:lineRule="auto"/>
+              <w:rPr>
+                <w:rFonts w:ascii="Calibri" w:eastAsia="Times New Roman" w:hAnsi="Calibri" w:cs="Times New Roman"/>
+                <w:b/>
+                <w:bCs/>
+                <w:color w:val="000000"/>
+                <w:lang w:val="ca-ES" w:eastAsia="ko-KR"/>
+              </w:rPr>
+            </w:pPr>
+            <w:r>
+              <w:rPr>
+                <w:rFonts w:ascii="Calibri" w:eastAsia="Times New Roman" w:hAnsi="Calibri" w:cs="Times New Roman"/>
+                <w:b/>
+                <w:bCs/>
+                <w:color w:val="000000"/>
+                <w:lang w:val="ca-ES" w:eastAsia="ko-KR"/>
+              </w:rPr>
+              <w:t>Paràmetre</w:t>
+            </w:r>
+          </w:p>
+        </w:tc>
+        <w:tc>
+          <w:tcPr>
+            <w:tcW w:w="0" w:type="auto"/>
+            <w:tcBorders>
+              <w:top w:val="single" w:sz="4" w:space="0" w:color="auto"/>
+              <w:left w:val="nil"/>
+              <w:bottom w:val="single" w:sz="4" w:space="0" w:color="auto"/>
+              <w:right w:val="single" w:sz="4" w:space="0" w:color="auto"/>
+            </w:tcBorders>
+            <w:shd w:val="clear" w:color="auto" w:fill="auto"/>
+            <w:noWrap/>
+            <w:vAlign w:val="bottom"/>
+            <w:hideMark/>
+          </w:tcPr>
+          <w:p>
+            <w:pPr>
+              <w:spacing w:after="0" w:line="240" w:lineRule="auto"/>
+              <w:rPr>
+                <w:rFonts w:ascii="Calibri" w:eastAsia="Times New Roman" w:hAnsi="Calibri" w:cs="Times New Roman"/>
+                <w:b/>
+                <w:bCs/>
+                <w:color w:val="000000"/>
+                <w:lang w:val="ca-ES" w:eastAsia="ko-KR"/>
+              </w:rPr>
+            </w:pPr>
+            <w:r>
+              <w:rPr>
+                <w:rFonts w:ascii="Calibri" w:eastAsia="Times New Roman" w:hAnsi="Calibri" w:cs="Times New Roman"/>
+                <w:b/>
+                <w:bCs/>
+                <w:color w:val="000000"/>
+                <w:lang w:val="ca-ES" w:eastAsia="ko-KR"/>
+              </w:rPr>
+              <w:t>Format de dades</w:t>
+            </w:r>
+          </w:p>
+        </w:tc>
+        <w:tc>
+          <w:tcPr>
+            <w:tcW w:w="0" w:type="auto"/>
+            <w:tcBorders>
+              <w:top w:val="single" w:sz="4" w:space="0" w:color="auto"/>
+              <w:left w:val="nil"/>
+              <w:bottom w:val="single" w:sz="4" w:space="0" w:color="auto"/>
+              <w:right w:val="single" w:sz="4" w:space="0" w:color="auto"/>
+            </w:tcBorders>
+            <w:shd w:val="clear" w:color="auto" w:fill="auto"/>
+            <w:vAlign w:val="bottom"/>
+            <w:hideMark/>
+          </w:tcPr>
+          <w:p>
+            <w:pPr>
+              <w:spacing w:after="0" w:line="240" w:lineRule="auto"/>
+              <w:rPr>
+                <w:rFonts w:ascii="Calibri" w:eastAsia="Times New Roman" w:hAnsi="Calibri" w:cs="Times New Roman"/>
+                <w:b/>
+                <w:bCs/>
+                <w:color w:val="000000"/>
+                <w:lang w:val="ca-ES" w:eastAsia="ko-KR"/>
+              </w:rPr>
+            </w:pPr>
+            <w:r>
+              <w:rPr>
+                <w:rFonts w:ascii="Calibri" w:eastAsia="Times New Roman" w:hAnsi="Calibri" w:cs="Times New Roman"/>
+                <w:b/>
+                <w:bCs/>
+                <w:color w:val="000000"/>
+                <w:lang w:val="ca-ES" w:eastAsia="ko-KR"/>
+              </w:rPr>
+              <w:t>Descripció</w:t>
+            </w:r>
+          </w:p>
+        </w:tc>
+      </w:tr>
+      <w:tr>
+        <w:trPr>
+          <w:trHeight w:val="600"/>
+        </w:trPr>
+        <w:tc>
+          <w:tcPr>
+            <w:tcW w:w="0" w:type="auto"/>
+            <w:tcBorders>
+              <w:top w:val="nil"/>
+              <w:left w:val="single" w:sz="4" w:space="0" w:color="auto"/>
+              <w:bottom w:val="single" w:sz="4" w:space="0" w:color="auto"/>
+              <w:right w:val="single" w:sz="4" w:space="0" w:color="auto"/>
+            </w:tcBorders>
+            <w:shd w:val="clear" w:color="auto" w:fill="auto"/>
+            <w:noWrap/>
+            <w:vAlign w:val="bottom"/>
+            <w:hideMark/>
+          </w:tcPr>
+          <w:p>
+            <w:pPr>
+              <w:spacing w:after="0" w:line="240" w:lineRule="auto"/>
+              <w:rPr>
+                <w:rFonts w:ascii="Calibri" w:eastAsia="Times New Roman" w:hAnsi="Calibri" w:cs="Times New Roman"/>
+                <w:color w:val="000000"/>
+                <w:lang w:val="ca-ES" w:eastAsia="ko-KR"/>
+              </w:rPr>
+            </w:pPr>
+            <w:proofErr w:type="spellStart"/>
+            <w:r>
+              <w:rPr>
+                <w:rFonts w:ascii="Calibri" w:eastAsia="Times New Roman" w:hAnsi="Calibri" w:cs="Times New Roman"/>
+                <w:color w:val="000000"/>
+                <w:lang w:val="ca-ES" w:eastAsia="ko-KR"/>
+              </w:rPr>
+              <w:t>type</w:t>
+            </w:r>
+            <w:proofErr w:type="spellEnd"/>
+          </w:p>
+        </w:tc>
+        <w:tc>
+          <w:tcPr>
+            <w:tcW w:w="0" w:type="auto"/>
+            <w:tcBorders>
+              <w:top w:val="nil"/>
+              <w:left w:val="nil"/>
+              <w:bottom w:val="single" w:sz="4" w:space="0" w:color="auto"/>
+              <w:right w:val="single" w:sz="4" w:space="0" w:color="auto"/>
+            </w:tcBorders>
+            <w:shd w:val="clear" w:color="auto" w:fill="auto"/>
+            <w:noWrap/>
+            <w:vAlign w:val="bottom"/>
+            <w:hideMark/>
+          </w:tcPr>
+          <w:p>
+            <w:pPr>
+              <w:spacing w:after="0" w:line="240" w:lineRule="auto"/>
+              <w:rPr>
+                <w:rFonts w:ascii="Calibri" w:eastAsia="Times New Roman" w:hAnsi="Calibri" w:cs="Times New Roman"/>
+                <w:color w:val="000000"/>
+                <w:lang w:val="ca-ES" w:eastAsia="ko-KR"/>
+              </w:rPr>
+            </w:pPr>
+            <w:proofErr w:type="spellStart"/>
+            <w:r>
+              <w:rPr>
+                <w:rFonts w:ascii="Calibri" w:eastAsia="Times New Roman" w:hAnsi="Calibri" w:cs="Times New Roman"/>
+                <w:color w:val="000000"/>
+                <w:lang w:val="ca-ES" w:eastAsia="ko-KR"/>
+              </w:rPr>
+              <w:t>string</w:t>
+            </w:r>
+            <w:proofErr w:type="spellEnd"/>
+          </w:p>
+        </w:tc>
+        <w:tc>
+          <w:tcPr>
+            <w:tcW w:w="0" w:type="auto"/>
+            <w:tcBorders>
+              <w:top w:val="nil"/>
+              <w:left w:val="nil"/>
+              <w:bottom w:val="single" w:sz="4" w:space="0" w:color="auto"/>
+              <w:right w:val="single" w:sz="4" w:space="0" w:color="auto"/>
+            </w:tcBorders>
+            <w:shd w:val="clear" w:color="auto" w:fill="auto"/>
+            <w:vAlign w:val="bottom"/>
+            <w:hideMark/>
+          </w:tcPr>
+          <w:p>
+            <w:pPr>
+              <w:spacing w:after="0" w:line="240" w:lineRule="auto"/>
+              <w:rPr>
+                <w:rFonts w:ascii="Calibri" w:eastAsia="Times New Roman" w:hAnsi="Calibri" w:cs="Times New Roman"/>
+                <w:color w:val="000000"/>
+                <w:lang w:val="ca-ES" w:eastAsia="ko-KR"/>
+              </w:rPr>
+            </w:pPr>
+            <w:r>
+              <w:rPr>
+                <w:rFonts w:ascii="Calibri" w:eastAsia="Times New Roman" w:hAnsi="Calibri" w:cs="Times New Roman"/>
+                <w:color w:val="000000"/>
+                <w:lang w:val="ca-ES" w:eastAsia="ko-KR"/>
+              </w:rPr>
+              <w:t>Identificador que expressa el nivell de introduït de la localització. Per exemple, adreça, província, estat, país, etcètera.</w:t>
+            </w:r>
+          </w:p>
+        </w:tc>
+      </w:tr>
+      <w:tr>
+        <w:trPr>
+          <w:trHeight w:val="300"/>
+        </w:trPr>
+        <w:tc>
+          <w:tcPr>
+            <w:tcW w:w="0" w:type="auto"/>
+            <w:tcBorders>
+              <w:top w:val="nil"/>
+              <w:left w:val="single" w:sz="4" w:space="0" w:color="auto"/>
+              <w:bottom w:val="single" w:sz="4" w:space="0" w:color="auto"/>
+              <w:right w:val="single" w:sz="4" w:space="0" w:color="auto"/>
+            </w:tcBorders>
+            <w:shd w:val="clear" w:color="auto" w:fill="auto"/>
+            <w:noWrap/>
+            <w:vAlign w:val="bottom"/>
+            <w:hideMark/>
+          </w:tcPr>
+          <w:p>
+            <w:pPr>
+              <w:spacing w:after="0" w:line="240" w:lineRule="auto"/>
+              <w:rPr>
+                <w:rFonts w:ascii="Calibri" w:eastAsia="Times New Roman" w:hAnsi="Calibri" w:cs="Times New Roman"/>
+                <w:color w:val="000000"/>
+                <w:lang w:val="ca-ES" w:eastAsia="ko-KR"/>
+              </w:rPr>
+            </w:pPr>
+            <w:proofErr w:type="spellStart"/>
+            <w:r>
+              <w:rPr>
+                <w:rFonts w:ascii="Calibri" w:eastAsia="Times New Roman" w:hAnsi="Calibri" w:cs="Times New Roman"/>
+                <w:color w:val="000000"/>
+                <w:lang w:val="ca-ES" w:eastAsia="ko-KR"/>
+              </w:rPr>
+              <w:t>names</w:t>
+            </w:r>
+            <w:proofErr w:type="spellEnd"/>
+          </w:p>
+        </w:tc>
+        <w:tc>
+          <w:tcPr>
+            <w:tcW w:w="0" w:type="auto"/>
+            <w:tcBorders>
+              <w:top w:val="nil"/>
+              <w:left w:val="nil"/>
+              <w:bottom w:val="single" w:sz="4" w:space="0" w:color="auto"/>
+              <w:right w:val="single" w:sz="4" w:space="0" w:color="auto"/>
+            </w:tcBorders>
+            <w:shd w:val="clear" w:color="auto" w:fill="auto"/>
+            <w:noWrap/>
+            <w:vAlign w:val="bottom"/>
+            <w:hideMark/>
+          </w:tcPr>
+          <w:p>
+            <w:pPr>
+              <w:spacing w:after="0" w:line="240" w:lineRule="auto"/>
+              <w:rPr>
+                <w:rFonts w:ascii="Calibri" w:eastAsia="Times New Roman" w:hAnsi="Calibri" w:cs="Times New Roman"/>
+                <w:color w:val="000000"/>
+                <w:lang w:val="ca-ES" w:eastAsia="ko-KR"/>
+              </w:rPr>
+            </w:pPr>
+            <w:r>
+              <w:rPr>
+                <w:rFonts w:ascii="Calibri" w:eastAsia="Times New Roman" w:hAnsi="Calibri" w:cs="Times New Roman"/>
+                <w:color w:val="000000"/>
+                <w:lang w:val="ca-ES" w:eastAsia="ko-KR"/>
+              </w:rPr>
+              <w:t>[</w:t>
+            </w:r>
+            <w:proofErr w:type="spellStart"/>
+            <w:r>
+              <w:rPr>
+                <w:rFonts w:ascii="Calibri" w:eastAsia="Times New Roman" w:hAnsi="Calibri" w:cs="Times New Roman"/>
+                <w:color w:val="000000"/>
+                <w:lang w:val="ca-ES" w:eastAsia="ko-KR"/>
+              </w:rPr>
+              <w:t>array</w:t>
+            </w:r>
+            <w:proofErr w:type="spellEnd"/>
+            <w:r>
+              <w:rPr>
+                <w:rFonts w:ascii="Calibri" w:eastAsia="Times New Roman" w:hAnsi="Calibri" w:cs="Times New Roman"/>
+                <w:color w:val="000000"/>
+                <w:lang w:val="ca-ES" w:eastAsia="ko-KR"/>
+              </w:rPr>
+              <w:t xml:space="preserve"> of </w:t>
+            </w:r>
+            <w:proofErr w:type="spellStart"/>
+            <w:r>
+              <w:rPr>
+                <w:rFonts w:ascii="Calibri" w:eastAsia="Times New Roman" w:hAnsi="Calibri" w:cs="Times New Roman"/>
+                <w:color w:val="000000"/>
+                <w:lang w:val="ca-ES" w:eastAsia="ko-KR"/>
+              </w:rPr>
+              <w:t>TextValue</w:t>
+            </w:r>
+            <w:proofErr w:type="spellEnd"/>
+            <w:r>
+              <w:rPr>
+                <w:rFonts w:ascii="Calibri" w:eastAsia="Times New Roman" w:hAnsi="Calibri" w:cs="Times New Roman"/>
+                <w:color w:val="000000"/>
+                <w:lang w:val="ca-ES" w:eastAsia="ko-KR"/>
+              </w:rPr>
+              <w:t>]</w:t>
+            </w:r>
+          </w:p>
+        </w:tc>
+        <w:tc>
+          <w:tcPr>
+            <w:tcW w:w="0" w:type="auto"/>
+            <w:tcBorders>
+              <w:top w:val="nil"/>
+              <w:left w:val="nil"/>
+              <w:bottom w:val="single" w:sz="4" w:space="0" w:color="auto"/>
+              <w:right w:val="single" w:sz="4" w:space="0" w:color="auto"/>
+            </w:tcBorders>
+            <w:shd w:val="clear" w:color="auto" w:fill="auto"/>
+            <w:vAlign w:val="bottom"/>
+            <w:hideMark/>
+          </w:tcPr>
+          <w:p>
+            <w:pPr>
+              <w:spacing w:after="0" w:line="240" w:lineRule="auto"/>
+              <w:rPr>
+                <w:rFonts w:ascii="Calibri" w:eastAsia="Times New Roman" w:hAnsi="Calibri" w:cs="Times New Roman"/>
+                <w:color w:val="000000"/>
+                <w:lang w:val="ca-ES" w:eastAsia="ko-KR"/>
+              </w:rPr>
+            </w:pPr>
+            <w:r>
+              <w:rPr>
+                <w:rFonts w:ascii="Calibri" w:eastAsia="Times New Roman" w:hAnsi="Calibri" w:cs="Times New Roman"/>
+                <w:color w:val="000000"/>
+                <w:lang w:val="ca-ES" w:eastAsia="ko-KR"/>
+              </w:rPr>
+              <w:t>Una llista ordenada de valors estandarditzats o normalitzats que descriuen la localització.</w:t>
+            </w:r>
+          </w:p>
+        </w:tc>
+      </w:tr>
+      <w:tr>
+        <w:trPr>
+          <w:trHeight w:val="300"/>
+        </w:trPr>
+        <w:tc>
+          <w:tcPr>
+            <w:tcW w:w="0" w:type="auto"/>
+            <w:tcBorders>
+              <w:top w:val="nil"/>
+              <w:left w:val="single" w:sz="4" w:space="0" w:color="auto"/>
+              <w:bottom w:val="single" w:sz="4" w:space="0" w:color="auto"/>
+              <w:right w:val="single" w:sz="4" w:space="0" w:color="auto"/>
+            </w:tcBorders>
+            <w:shd w:val="clear" w:color="auto" w:fill="auto"/>
+            <w:noWrap/>
+            <w:vAlign w:val="bottom"/>
+            <w:hideMark/>
+          </w:tcPr>
+          <w:p>
+            <w:pPr>
+              <w:spacing w:after="0" w:line="240" w:lineRule="auto"/>
+              <w:rPr>
+                <w:rFonts w:ascii="Calibri" w:eastAsia="Times New Roman" w:hAnsi="Calibri" w:cs="Times New Roman"/>
+                <w:color w:val="000000"/>
+                <w:lang w:val="ca-ES" w:eastAsia="ko-KR"/>
+              </w:rPr>
+            </w:pPr>
+            <w:proofErr w:type="spellStart"/>
+            <w:r>
+              <w:rPr>
+                <w:rFonts w:ascii="Calibri" w:eastAsia="Times New Roman" w:hAnsi="Calibri" w:cs="Times New Roman"/>
+                <w:color w:val="000000"/>
+                <w:lang w:val="ca-ES" w:eastAsia="ko-KR"/>
+              </w:rPr>
+              <w:t>temporalDescription</w:t>
+            </w:r>
+            <w:proofErr w:type="spellEnd"/>
+          </w:p>
+        </w:tc>
+        <w:tc>
+          <w:tcPr>
+            <w:tcW w:w="0" w:type="auto"/>
+            <w:tcBorders>
+              <w:top w:val="nil"/>
+              <w:left w:val="nil"/>
+              <w:bottom w:val="single" w:sz="4" w:space="0" w:color="auto"/>
+              <w:right w:val="single" w:sz="4" w:space="0" w:color="auto"/>
+            </w:tcBorders>
+            <w:shd w:val="clear" w:color="auto" w:fill="auto"/>
+            <w:noWrap/>
+            <w:vAlign w:val="bottom"/>
+            <w:hideMark/>
+          </w:tcPr>
+          <w:p>
+            <w:pPr>
+              <w:spacing w:after="0" w:line="240" w:lineRule="auto"/>
+              <w:rPr>
+                <w:rFonts w:ascii="Calibri" w:eastAsia="Times New Roman" w:hAnsi="Calibri" w:cs="Times New Roman"/>
+                <w:color w:val="000000"/>
+                <w:lang w:val="ca-ES" w:eastAsia="ko-KR"/>
+              </w:rPr>
+            </w:pPr>
+            <w:r>
+              <w:rPr>
+                <w:rFonts w:ascii="Calibri" w:eastAsia="Times New Roman" w:hAnsi="Calibri" w:cs="Times New Roman"/>
+                <w:color w:val="000000"/>
+                <w:lang w:val="ca-ES" w:eastAsia="ko-KR"/>
+              </w:rPr>
+              <w:t>[</w:t>
+            </w:r>
+            <w:proofErr w:type="spellStart"/>
+            <w:r>
+              <w:rPr>
+                <w:rFonts w:ascii="Calibri" w:eastAsia="Times New Roman" w:hAnsi="Calibri" w:cs="Times New Roman"/>
+                <w:color w:val="000000"/>
+                <w:lang w:val="ca-ES" w:eastAsia="ko-KR"/>
+              </w:rPr>
+              <w:t>Date</w:t>
+            </w:r>
+            <w:proofErr w:type="spellEnd"/>
+            <w:r>
+              <w:rPr>
+                <w:rFonts w:ascii="Calibri" w:eastAsia="Times New Roman" w:hAnsi="Calibri" w:cs="Times New Roman"/>
+                <w:color w:val="000000"/>
+                <w:lang w:val="ca-ES" w:eastAsia="ko-KR"/>
+              </w:rPr>
+              <w:t>]</w:t>
+            </w:r>
+          </w:p>
+        </w:tc>
+        <w:tc>
+          <w:tcPr>
+            <w:tcW w:w="0" w:type="auto"/>
+            <w:tcBorders>
+              <w:top w:val="nil"/>
+              <w:left w:val="nil"/>
+              <w:bottom w:val="single" w:sz="4" w:space="0" w:color="auto"/>
+              <w:right w:val="single" w:sz="4" w:space="0" w:color="auto"/>
+            </w:tcBorders>
+            <w:shd w:val="clear" w:color="auto" w:fill="auto"/>
+            <w:vAlign w:val="bottom"/>
+            <w:hideMark/>
+          </w:tcPr>
+          <w:p>
+            <w:pPr>
+              <w:spacing w:after="0" w:line="240" w:lineRule="auto"/>
+              <w:rPr>
+                <w:rFonts w:ascii="Calibri" w:eastAsia="Times New Roman" w:hAnsi="Calibri" w:cs="Times New Roman"/>
+                <w:color w:val="000000"/>
+                <w:lang w:val="ca-ES" w:eastAsia="ko-KR"/>
+              </w:rPr>
+            </w:pPr>
+            <w:r>
+              <w:rPr>
+                <w:rFonts w:ascii="Calibri" w:eastAsia="Times New Roman" w:hAnsi="Calibri" w:cs="Times New Roman"/>
+                <w:color w:val="000000"/>
+                <w:lang w:val="ca-ES" w:eastAsia="ko-KR"/>
+              </w:rPr>
+              <w:t>Descripció del moment temporal al que aquest nom aplica per la localització.</w:t>
+            </w:r>
+          </w:p>
+        </w:tc>
+      </w:tr>
+      <w:tr>
+        <w:trPr>
+          <w:trHeight w:val="300"/>
+        </w:trPr>
+        <w:tc>
+          <w:tcPr>
+            <w:tcW w:w="0" w:type="auto"/>
+            <w:tcBorders>
+              <w:top w:val="nil"/>
+              <w:left w:val="single" w:sz="4" w:space="0" w:color="auto"/>
+              <w:bottom w:val="single" w:sz="4" w:space="0" w:color="auto"/>
+              <w:right w:val="single" w:sz="4" w:space="0" w:color="auto"/>
+            </w:tcBorders>
+            <w:shd w:val="clear" w:color="auto" w:fill="auto"/>
+            <w:noWrap/>
+            <w:vAlign w:val="bottom"/>
+            <w:hideMark/>
+          </w:tcPr>
+          <w:p>
+            <w:pPr>
+              <w:spacing w:after="0" w:line="240" w:lineRule="auto"/>
+              <w:rPr>
+                <w:rFonts w:ascii="Calibri" w:eastAsia="Times New Roman" w:hAnsi="Calibri" w:cs="Times New Roman"/>
+                <w:color w:val="000000"/>
+                <w:lang w:val="ca-ES" w:eastAsia="ko-KR"/>
+              </w:rPr>
+            </w:pPr>
+            <w:proofErr w:type="spellStart"/>
+            <w:r>
+              <w:rPr>
+                <w:rFonts w:ascii="Calibri" w:eastAsia="Times New Roman" w:hAnsi="Calibri" w:cs="Times New Roman"/>
+                <w:color w:val="000000"/>
+                <w:lang w:val="ca-ES" w:eastAsia="ko-KR"/>
+              </w:rPr>
+              <w:t>latitude</w:t>
+            </w:r>
+            <w:proofErr w:type="spellEnd"/>
+          </w:p>
+        </w:tc>
+        <w:tc>
+          <w:tcPr>
+            <w:tcW w:w="0" w:type="auto"/>
+            <w:tcBorders>
+              <w:top w:val="nil"/>
+              <w:left w:val="nil"/>
+              <w:bottom w:val="single" w:sz="4" w:space="0" w:color="auto"/>
+              <w:right w:val="single" w:sz="4" w:space="0" w:color="auto"/>
+            </w:tcBorders>
+            <w:shd w:val="clear" w:color="auto" w:fill="auto"/>
+            <w:noWrap/>
+            <w:vAlign w:val="bottom"/>
+            <w:hideMark/>
+          </w:tcPr>
+          <w:p>
+            <w:pPr>
+              <w:spacing w:after="0" w:line="240" w:lineRule="auto"/>
+              <w:rPr>
+                <w:rFonts w:ascii="Calibri" w:eastAsia="Times New Roman" w:hAnsi="Calibri" w:cs="Times New Roman"/>
+                <w:color w:val="000000"/>
+                <w:lang w:val="ca-ES" w:eastAsia="ko-KR"/>
+              </w:rPr>
+            </w:pPr>
+            <w:proofErr w:type="spellStart"/>
+            <w:r>
+              <w:rPr>
+                <w:rFonts w:ascii="Calibri" w:eastAsia="Times New Roman" w:hAnsi="Calibri" w:cs="Times New Roman"/>
+                <w:color w:val="000000"/>
+                <w:lang w:val="ca-ES" w:eastAsia="ko-KR"/>
+              </w:rPr>
+              <w:t>double</w:t>
+            </w:r>
+            <w:proofErr w:type="spellEnd"/>
+          </w:p>
+        </w:tc>
+        <w:tc>
+          <w:tcPr>
+            <w:tcW w:w="0" w:type="auto"/>
+            <w:tcBorders>
+              <w:top w:val="nil"/>
+              <w:left w:val="nil"/>
+              <w:bottom w:val="single" w:sz="4" w:space="0" w:color="auto"/>
+              <w:right w:val="single" w:sz="4" w:space="0" w:color="auto"/>
+            </w:tcBorders>
+            <w:shd w:val="clear" w:color="auto" w:fill="auto"/>
+            <w:vAlign w:val="bottom"/>
+            <w:hideMark/>
+          </w:tcPr>
+          <w:p>
+            <w:pPr>
+              <w:spacing w:after="0" w:line="240" w:lineRule="auto"/>
+              <w:rPr>
+                <w:rFonts w:ascii="Calibri" w:eastAsia="Times New Roman" w:hAnsi="Calibri" w:cs="Times New Roman"/>
+                <w:color w:val="000000"/>
+                <w:lang w:val="ca-ES" w:eastAsia="ko-KR"/>
+              </w:rPr>
+            </w:pPr>
+            <w:r>
+              <w:rPr>
+                <w:rFonts w:ascii="Calibri" w:eastAsia="Times New Roman" w:hAnsi="Calibri" w:cs="Times New Roman"/>
+                <w:color w:val="000000"/>
+                <w:lang w:val="ca-ES" w:eastAsia="ko-KR"/>
+              </w:rPr>
+              <w:t xml:space="preserve">Desviació cap al nord o </w:t>
+            </w:r>
+            <w:r>
+              <w:rPr>
+                <w:rFonts w:ascii="Calibri" w:eastAsia="Times New Roman" w:hAnsi="Calibri" w:cs="Times New Roman"/>
+                <w:color w:val="000000"/>
+                <w:lang w:val="ca-ES" w:eastAsia="ko-KR"/>
+              </w:rPr>
+              <w:t>sud</w:t>
+            </w:r>
+            <w:r>
+              <w:rPr>
+                <w:rFonts w:ascii="Calibri" w:eastAsia="Times New Roman" w:hAnsi="Calibri" w:cs="Times New Roman"/>
+                <w:color w:val="000000"/>
+                <w:lang w:val="ca-ES" w:eastAsia="ko-KR"/>
+              </w:rPr>
+              <w:t xml:space="preserve"> respecte l'equador.</w:t>
+            </w:r>
+          </w:p>
+        </w:tc>
+      </w:tr>
+      <w:tr>
+        <w:trPr>
+          <w:trHeight w:val="300"/>
+        </w:trPr>
+        <w:tc>
+          <w:tcPr>
+            <w:tcW w:w="0" w:type="auto"/>
+            <w:tcBorders>
+              <w:top w:val="nil"/>
+              <w:left w:val="single" w:sz="4" w:space="0" w:color="auto"/>
+              <w:bottom w:val="single" w:sz="4" w:space="0" w:color="auto"/>
+              <w:right w:val="single" w:sz="4" w:space="0" w:color="auto"/>
+            </w:tcBorders>
+            <w:shd w:val="clear" w:color="auto" w:fill="auto"/>
+            <w:noWrap/>
+            <w:vAlign w:val="bottom"/>
+            <w:hideMark/>
+          </w:tcPr>
+          <w:p>
+            <w:pPr>
+              <w:spacing w:after="0" w:line="240" w:lineRule="auto"/>
+              <w:rPr>
+                <w:rFonts w:ascii="Calibri" w:eastAsia="Times New Roman" w:hAnsi="Calibri" w:cs="Times New Roman"/>
+                <w:color w:val="000000"/>
+                <w:lang w:val="ca-ES" w:eastAsia="ko-KR"/>
+              </w:rPr>
+            </w:pPr>
+            <w:proofErr w:type="spellStart"/>
+            <w:r>
+              <w:rPr>
+                <w:rFonts w:ascii="Calibri" w:eastAsia="Times New Roman" w:hAnsi="Calibri" w:cs="Times New Roman"/>
+                <w:color w:val="000000"/>
+                <w:lang w:val="ca-ES" w:eastAsia="ko-KR"/>
+              </w:rPr>
+              <w:t>longitude</w:t>
+            </w:r>
+            <w:proofErr w:type="spellEnd"/>
+          </w:p>
+        </w:tc>
+        <w:tc>
+          <w:tcPr>
+            <w:tcW w:w="0" w:type="auto"/>
+            <w:tcBorders>
+              <w:top w:val="nil"/>
+              <w:left w:val="nil"/>
+              <w:bottom w:val="single" w:sz="4" w:space="0" w:color="auto"/>
+              <w:right w:val="single" w:sz="4" w:space="0" w:color="auto"/>
+            </w:tcBorders>
+            <w:shd w:val="clear" w:color="auto" w:fill="auto"/>
+            <w:noWrap/>
+            <w:vAlign w:val="bottom"/>
+            <w:hideMark/>
+          </w:tcPr>
+          <w:p>
+            <w:pPr>
+              <w:spacing w:after="0" w:line="240" w:lineRule="auto"/>
+              <w:rPr>
+                <w:rFonts w:ascii="Calibri" w:eastAsia="Times New Roman" w:hAnsi="Calibri" w:cs="Times New Roman"/>
+                <w:color w:val="000000"/>
+                <w:lang w:val="ca-ES" w:eastAsia="ko-KR"/>
+              </w:rPr>
+            </w:pPr>
+            <w:proofErr w:type="spellStart"/>
+            <w:r>
+              <w:rPr>
+                <w:rFonts w:ascii="Calibri" w:eastAsia="Times New Roman" w:hAnsi="Calibri" w:cs="Times New Roman"/>
+                <w:color w:val="000000"/>
+                <w:lang w:val="ca-ES" w:eastAsia="ko-KR"/>
+              </w:rPr>
+              <w:t>double</w:t>
+            </w:r>
+            <w:proofErr w:type="spellEnd"/>
+          </w:p>
+        </w:tc>
+        <w:tc>
+          <w:tcPr>
+            <w:tcW w:w="0" w:type="auto"/>
+            <w:tcBorders>
+              <w:top w:val="nil"/>
+              <w:left w:val="nil"/>
+              <w:bottom w:val="single" w:sz="4" w:space="0" w:color="auto"/>
+              <w:right w:val="single" w:sz="4" w:space="0" w:color="auto"/>
+            </w:tcBorders>
+            <w:shd w:val="clear" w:color="auto" w:fill="auto"/>
+            <w:vAlign w:val="bottom"/>
+            <w:hideMark/>
+          </w:tcPr>
+          <w:p>
+            <w:pPr>
+              <w:spacing w:after="0" w:line="240" w:lineRule="auto"/>
+              <w:rPr>
+                <w:rFonts w:ascii="Calibri" w:eastAsia="Times New Roman" w:hAnsi="Calibri" w:cs="Times New Roman"/>
+                <w:color w:val="000000"/>
+                <w:lang w:val="ca-ES" w:eastAsia="ko-KR"/>
+              </w:rPr>
+            </w:pPr>
+            <w:r>
+              <w:rPr>
+                <w:rFonts w:ascii="Calibri" w:eastAsia="Times New Roman" w:hAnsi="Calibri" w:cs="Times New Roman"/>
+                <w:color w:val="000000"/>
+                <w:lang w:val="ca-ES" w:eastAsia="ko-KR"/>
+              </w:rPr>
+              <w:t>Desviació cap al oest o est respecte l'equador.</w:t>
+            </w:r>
+          </w:p>
+        </w:tc>
+      </w:tr>
+      <w:tr>
+        <w:trPr>
+          <w:trHeight w:val="300"/>
+        </w:trPr>
+        <w:tc>
+          <w:tcPr>
+            <w:tcW w:w="0" w:type="auto"/>
+            <w:tcBorders>
+              <w:top w:val="nil"/>
+              <w:left w:val="single" w:sz="4" w:space="0" w:color="auto"/>
+              <w:bottom w:val="single" w:sz="4" w:space="0" w:color="auto"/>
+              <w:right w:val="single" w:sz="4" w:space="0" w:color="auto"/>
+            </w:tcBorders>
+            <w:shd w:val="clear" w:color="auto" w:fill="auto"/>
+            <w:noWrap/>
+            <w:vAlign w:val="bottom"/>
+            <w:hideMark/>
+          </w:tcPr>
+          <w:p>
+            <w:pPr>
+              <w:spacing w:after="0" w:line="240" w:lineRule="auto"/>
+              <w:rPr>
+                <w:rFonts w:ascii="Calibri" w:eastAsia="Times New Roman" w:hAnsi="Calibri" w:cs="Times New Roman"/>
+                <w:color w:val="000000"/>
+                <w:lang w:val="ca-ES" w:eastAsia="ko-KR"/>
+              </w:rPr>
+            </w:pPr>
+            <w:proofErr w:type="spellStart"/>
+            <w:r>
+              <w:rPr>
+                <w:rFonts w:ascii="Calibri" w:eastAsia="Times New Roman" w:hAnsi="Calibri" w:cs="Times New Roman"/>
+                <w:color w:val="000000"/>
+                <w:lang w:val="ca-ES" w:eastAsia="ko-KR"/>
+              </w:rPr>
+              <w:t>spatialDescription</w:t>
+            </w:r>
+            <w:proofErr w:type="spellEnd"/>
+          </w:p>
+        </w:tc>
+        <w:tc>
+          <w:tcPr>
+            <w:tcW w:w="0" w:type="auto"/>
+            <w:tcBorders>
+              <w:top w:val="nil"/>
+              <w:left w:val="nil"/>
+              <w:bottom w:val="single" w:sz="4" w:space="0" w:color="auto"/>
+              <w:right w:val="single" w:sz="4" w:space="0" w:color="auto"/>
+            </w:tcBorders>
+            <w:shd w:val="clear" w:color="auto" w:fill="auto"/>
+            <w:noWrap/>
+            <w:vAlign w:val="bottom"/>
+            <w:hideMark/>
+          </w:tcPr>
+          <w:p>
+            <w:pPr>
+              <w:spacing w:after="0" w:line="240" w:lineRule="auto"/>
+              <w:rPr>
+                <w:rFonts w:ascii="Calibri" w:eastAsia="Times New Roman" w:hAnsi="Calibri" w:cs="Times New Roman"/>
+                <w:color w:val="000000"/>
+                <w:lang w:val="ca-ES" w:eastAsia="ko-KR"/>
+              </w:rPr>
+            </w:pPr>
+            <w:r>
+              <w:rPr>
+                <w:rFonts w:ascii="Calibri" w:eastAsia="Times New Roman" w:hAnsi="Calibri" w:cs="Times New Roman"/>
+                <w:color w:val="000000"/>
+                <w:lang w:val="ca-ES" w:eastAsia="ko-KR"/>
+              </w:rPr>
+              <w:t>[</w:t>
+            </w:r>
+            <w:proofErr w:type="spellStart"/>
+            <w:r>
+              <w:rPr>
+                <w:rFonts w:ascii="Calibri" w:eastAsia="Times New Roman" w:hAnsi="Calibri" w:cs="Times New Roman"/>
+                <w:color w:val="000000"/>
+                <w:lang w:val="ca-ES" w:eastAsia="ko-KR"/>
+              </w:rPr>
+              <w:t>ResourceReference</w:t>
+            </w:r>
+            <w:proofErr w:type="spellEnd"/>
+            <w:r>
+              <w:rPr>
+                <w:rFonts w:ascii="Calibri" w:eastAsia="Times New Roman" w:hAnsi="Calibri" w:cs="Times New Roman"/>
+                <w:color w:val="000000"/>
+                <w:lang w:val="ca-ES" w:eastAsia="ko-KR"/>
+              </w:rPr>
+              <w:t>]</w:t>
+            </w:r>
+          </w:p>
+        </w:tc>
+        <w:tc>
+          <w:tcPr>
+            <w:tcW w:w="0" w:type="auto"/>
+            <w:tcBorders>
+              <w:top w:val="nil"/>
+              <w:left w:val="nil"/>
+              <w:bottom w:val="single" w:sz="4" w:space="0" w:color="auto"/>
+              <w:right w:val="single" w:sz="4" w:space="0" w:color="auto"/>
+            </w:tcBorders>
+            <w:shd w:val="clear" w:color="auto" w:fill="auto"/>
+            <w:vAlign w:val="bottom"/>
+            <w:hideMark/>
+          </w:tcPr>
+          <w:p>
+            <w:pPr>
+              <w:spacing w:after="0" w:line="240" w:lineRule="auto"/>
+              <w:rPr>
+                <w:rFonts w:ascii="Calibri" w:eastAsia="Times New Roman" w:hAnsi="Calibri" w:cs="Times New Roman"/>
+                <w:color w:val="000000"/>
+                <w:lang w:val="ca-ES" w:eastAsia="ko-KR"/>
+              </w:rPr>
+            </w:pPr>
+            <w:r>
+              <w:rPr>
+                <w:rFonts w:ascii="Calibri" w:eastAsia="Times New Roman" w:hAnsi="Calibri" w:cs="Times New Roman"/>
+                <w:color w:val="000000"/>
+                <w:lang w:val="ca-ES" w:eastAsia="ko-KR"/>
+              </w:rPr>
+              <w:t xml:space="preserve">Referència a la descripció </w:t>
+            </w:r>
+            <w:proofErr w:type="spellStart"/>
+            <w:r>
+              <w:rPr>
+                <w:rFonts w:ascii="Calibri" w:eastAsia="Times New Roman" w:hAnsi="Calibri" w:cs="Times New Roman"/>
+                <w:color w:val="000000"/>
+                <w:lang w:val="ca-ES" w:eastAsia="ko-KR"/>
+              </w:rPr>
+              <w:t>geoespacial</w:t>
+            </w:r>
+            <w:proofErr w:type="spellEnd"/>
+            <w:r>
+              <w:rPr>
+                <w:rFonts w:ascii="Calibri" w:eastAsia="Times New Roman" w:hAnsi="Calibri" w:cs="Times New Roman"/>
+                <w:color w:val="000000"/>
+                <w:lang w:val="ca-ES" w:eastAsia="ko-KR"/>
+              </w:rPr>
+              <w:t xml:space="preserve"> de la localització.</w:t>
+            </w:r>
+          </w:p>
+        </w:tc>
+      </w:tr>
+      <w:tr>
+        <w:trPr>
+          <w:trHeight w:val="300"/>
+        </w:trPr>
+        <w:tc>
+          <w:tcPr>
+            <w:tcW w:w="0" w:type="auto"/>
+            <w:tcBorders>
+              <w:top w:val="nil"/>
+              <w:left w:val="single" w:sz="4" w:space="0" w:color="auto"/>
+              <w:bottom w:val="single" w:sz="4" w:space="0" w:color="auto"/>
+              <w:right w:val="single" w:sz="4" w:space="0" w:color="auto"/>
+            </w:tcBorders>
+            <w:shd w:val="clear" w:color="auto" w:fill="auto"/>
+            <w:noWrap/>
+            <w:vAlign w:val="bottom"/>
+            <w:hideMark/>
+          </w:tcPr>
+          <w:p>
+            <w:pPr>
+              <w:spacing w:after="0" w:line="240" w:lineRule="auto"/>
+              <w:rPr>
+                <w:rFonts w:ascii="Calibri" w:eastAsia="Times New Roman" w:hAnsi="Calibri" w:cs="Times New Roman"/>
+                <w:color w:val="000000"/>
+                <w:lang w:val="ca-ES" w:eastAsia="ko-KR"/>
+              </w:rPr>
+            </w:pPr>
+            <w:proofErr w:type="spellStart"/>
+            <w:r>
+              <w:rPr>
+                <w:rFonts w:ascii="Calibri" w:eastAsia="Times New Roman" w:hAnsi="Calibri" w:cs="Times New Roman"/>
+                <w:color w:val="000000"/>
+                <w:lang w:val="ca-ES" w:eastAsia="ko-KR"/>
+              </w:rPr>
+              <w:t>place</w:t>
+            </w:r>
+            <w:proofErr w:type="spellEnd"/>
+          </w:p>
+        </w:tc>
+        <w:tc>
+          <w:tcPr>
+            <w:tcW w:w="0" w:type="auto"/>
+            <w:tcBorders>
+              <w:top w:val="nil"/>
+              <w:left w:val="nil"/>
+              <w:bottom w:val="single" w:sz="4" w:space="0" w:color="auto"/>
+              <w:right w:val="single" w:sz="4" w:space="0" w:color="auto"/>
+            </w:tcBorders>
+            <w:shd w:val="clear" w:color="auto" w:fill="auto"/>
+            <w:noWrap/>
+            <w:vAlign w:val="bottom"/>
+            <w:hideMark/>
+          </w:tcPr>
+          <w:p>
+            <w:pPr>
+              <w:spacing w:after="0" w:line="240" w:lineRule="auto"/>
+              <w:rPr>
+                <w:rFonts w:ascii="Calibri" w:eastAsia="Times New Roman" w:hAnsi="Calibri" w:cs="Times New Roman"/>
+                <w:color w:val="000000"/>
+                <w:lang w:val="ca-ES" w:eastAsia="ko-KR"/>
+              </w:rPr>
+            </w:pPr>
+            <w:r>
+              <w:rPr>
+                <w:rFonts w:ascii="Calibri" w:eastAsia="Times New Roman" w:hAnsi="Calibri" w:cs="Times New Roman"/>
+                <w:color w:val="000000"/>
+                <w:lang w:val="ca-ES" w:eastAsia="ko-KR"/>
+              </w:rPr>
+              <w:t>[</w:t>
+            </w:r>
+            <w:proofErr w:type="spellStart"/>
+            <w:r>
+              <w:rPr>
+                <w:rFonts w:ascii="Calibri" w:eastAsia="Times New Roman" w:hAnsi="Calibri" w:cs="Times New Roman"/>
+                <w:color w:val="000000"/>
+                <w:lang w:val="ca-ES" w:eastAsia="ko-KR"/>
+              </w:rPr>
+              <w:t>ResourceReference</w:t>
+            </w:r>
+            <w:proofErr w:type="spellEnd"/>
+            <w:r>
+              <w:rPr>
+                <w:rFonts w:ascii="Calibri" w:eastAsia="Times New Roman" w:hAnsi="Calibri" w:cs="Times New Roman"/>
+                <w:color w:val="000000"/>
+                <w:lang w:val="ca-ES" w:eastAsia="ko-KR"/>
+              </w:rPr>
+              <w:t>]</w:t>
+            </w:r>
+          </w:p>
+        </w:tc>
+        <w:tc>
+          <w:tcPr>
+            <w:tcW w:w="0" w:type="auto"/>
+            <w:tcBorders>
+              <w:top w:val="nil"/>
+              <w:left w:val="nil"/>
+              <w:bottom w:val="single" w:sz="4" w:space="0" w:color="auto"/>
+              <w:right w:val="single" w:sz="4" w:space="0" w:color="auto"/>
+            </w:tcBorders>
+            <w:shd w:val="clear" w:color="auto" w:fill="auto"/>
+            <w:vAlign w:val="bottom"/>
+            <w:hideMark/>
+          </w:tcPr>
+          <w:p>
+            <w:pPr>
+              <w:spacing w:after="0" w:line="240" w:lineRule="auto"/>
+              <w:rPr>
+                <w:rFonts w:ascii="Calibri" w:eastAsia="Times New Roman" w:hAnsi="Calibri" w:cs="Times New Roman"/>
+                <w:color w:val="000000"/>
+                <w:lang w:val="ca-ES" w:eastAsia="ko-KR"/>
+              </w:rPr>
+            </w:pPr>
+            <w:r>
+              <w:rPr>
+                <w:rFonts w:ascii="Calibri" w:eastAsia="Times New Roman" w:hAnsi="Calibri" w:cs="Times New Roman"/>
+                <w:color w:val="000000"/>
+                <w:lang w:val="ca-ES" w:eastAsia="ko-KR"/>
+              </w:rPr>
+              <w:t>Un identificador local per les dades.</w:t>
+            </w:r>
+          </w:p>
+        </w:tc>
+      </w:tr>
+      <w:tr>
+        <w:trPr>
+          <w:trHeight w:val="300"/>
+        </w:trPr>
+        <w:tc>
+          <w:tcPr>
+            <w:tcW w:w="0" w:type="auto"/>
+            <w:tcBorders>
+              <w:top w:val="nil"/>
+              <w:left w:val="single" w:sz="4" w:space="0" w:color="auto"/>
+              <w:bottom w:val="single" w:sz="4" w:space="0" w:color="auto"/>
+              <w:right w:val="single" w:sz="4" w:space="0" w:color="auto"/>
+            </w:tcBorders>
+            <w:shd w:val="clear" w:color="auto" w:fill="auto"/>
+            <w:noWrap/>
+            <w:vAlign w:val="bottom"/>
+            <w:hideMark/>
+          </w:tcPr>
+          <w:p>
+            <w:pPr>
+              <w:spacing w:after="0" w:line="240" w:lineRule="auto"/>
+              <w:rPr>
+                <w:rFonts w:ascii="Calibri" w:eastAsia="Times New Roman" w:hAnsi="Calibri" w:cs="Times New Roman"/>
+                <w:color w:val="000000"/>
+                <w:lang w:val="ca-ES" w:eastAsia="ko-KR"/>
+              </w:rPr>
+            </w:pPr>
+            <w:proofErr w:type="spellStart"/>
+            <w:r>
+              <w:rPr>
+                <w:rFonts w:ascii="Calibri" w:eastAsia="Times New Roman" w:hAnsi="Calibri" w:cs="Times New Roman"/>
+                <w:color w:val="000000"/>
+                <w:lang w:val="ca-ES" w:eastAsia="ko-KR"/>
+              </w:rPr>
+              <w:t>jurisdiction</w:t>
+            </w:r>
+            <w:proofErr w:type="spellEnd"/>
+          </w:p>
+        </w:tc>
+        <w:tc>
+          <w:tcPr>
+            <w:tcW w:w="0" w:type="auto"/>
+            <w:tcBorders>
+              <w:top w:val="nil"/>
+              <w:left w:val="nil"/>
+              <w:bottom w:val="single" w:sz="4" w:space="0" w:color="auto"/>
+              <w:right w:val="single" w:sz="4" w:space="0" w:color="auto"/>
+            </w:tcBorders>
+            <w:shd w:val="clear" w:color="auto" w:fill="auto"/>
+            <w:noWrap/>
+            <w:vAlign w:val="bottom"/>
+            <w:hideMark/>
+          </w:tcPr>
+          <w:p>
+            <w:pPr>
+              <w:spacing w:after="0" w:line="240" w:lineRule="auto"/>
+              <w:rPr>
+                <w:rFonts w:ascii="Calibri" w:eastAsia="Times New Roman" w:hAnsi="Calibri" w:cs="Times New Roman"/>
+                <w:color w:val="000000"/>
+                <w:lang w:val="ca-ES" w:eastAsia="ko-KR"/>
+              </w:rPr>
+            </w:pPr>
+            <w:r>
+              <w:rPr>
+                <w:rFonts w:ascii="Calibri" w:eastAsia="Times New Roman" w:hAnsi="Calibri" w:cs="Times New Roman"/>
+                <w:color w:val="000000"/>
+                <w:lang w:val="ca-ES" w:eastAsia="ko-KR"/>
+              </w:rPr>
+              <w:t>[</w:t>
+            </w:r>
+            <w:proofErr w:type="spellStart"/>
+            <w:r>
+              <w:rPr>
+                <w:rFonts w:ascii="Calibri" w:eastAsia="Times New Roman" w:hAnsi="Calibri" w:cs="Times New Roman"/>
+                <w:color w:val="000000"/>
+                <w:lang w:val="ca-ES" w:eastAsia="ko-KR"/>
+              </w:rPr>
+              <w:t>ResourceReference</w:t>
+            </w:r>
+            <w:proofErr w:type="spellEnd"/>
+            <w:r>
+              <w:rPr>
+                <w:rFonts w:ascii="Calibri" w:eastAsia="Times New Roman" w:hAnsi="Calibri" w:cs="Times New Roman"/>
+                <w:color w:val="000000"/>
+                <w:lang w:val="ca-ES" w:eastAsia="ko-KR"/>
+              </w:rPr>
+              <w:t>]</w:t>
+            </w:r>
+          </w:p>
+        </w:tc>
+        <w:tc>
+          <w:tcPr>
+            <w:tcW w:w="0" w:type="auto"/>
+            <w:tcBorders>
+              <w:top w:val="nil"/>
+              <w:left w:val="nil"/>
+              <w:bottom w:val="single" w:sz="4" w:space="0" w:color="auto"/>
+              <w:right w:val="single" w:sz="4" w:space="0" w:color="auto"/>
+            </w:tcBorders>
+            <w:shd w:val="clear" w:color="auto" w:fill="auto"/>
+            <w:vAlign w:val="bottom"/>
+            <w:hideMark/>
+          </w:tcPr>
+          <w:p>
+            <w:pPr>
+              <w:spacing w:after="0" w:line="240" w:lineRule="auto"/>
+              <w:rPr>
+                <w:rFonts w:ascii="Calibri" w:eastAsia="Times New Roman" w:hAnsi="Calibri" w:cs="Times New Roman"/>
+                <w:color w:val="000000"/>
+                <w:lang w:val="ca-ES" w:eastAsia="ko-KR"/>
+              </w:rPr>
+            </w:pPr>
+            <w:r>
+              <w:rPr>
+                <w:rFonts w:ascii="Calibri" w:eastAsia="Times New Roman" w:hAnsi="Calibri" w:cs="Times New Roman"/>
+                <w:color w:val="000000"/>
+                <w:lang w:val="ca-ES" w:eastAsia="ko-KR"/>
+              </w:rPr>
+              <w:t>Referència a la localització a la que es fa referència.</w:t>
+            </w:r>
+          </w:p>
+        </w:tc>
+      </w:tr>
+      <w:tr>
+        <w:trPr>
+          <w:trHeight w:val="600"/>
+        </w:trPr>
+        <w:tc>
+          <w:tcPr>
+            <w:tcW w:w="0" w:type="auto"/>
+            <w:tcBorders>
+              <w:top w:val="nil"/>
+              <w:left w:val="single" w:sz="4" w:space="0" w:color="auto"/>
+              <w:bottom w:val="single" w:sz="4" w:space="0" w:color="auto"/>
+              <w:right w:val="single" w:sz="4" w:space="0" w:color="auto"/>
+            </w:tcBorders>
+            <w:shd w:val="clear" w:color="auto" w:fill="auto"/>
+            <w:noWrap/>
+            <w:vAlign w:val="bottom"/>
+            <w:hideMark/>
+          </w:tcPr>
+          <w:p>
+            <w:pPr>
+              <w:spacing w:after="0" w:line="240" w:lineRule="auto"/>
+              <w:rPr>
+                <w:rFonts w:ascii="Calibri" w:eastAsia="Times New Roman" w:hAnsi="Calibri" w:cs="Times New Roman"/>
+                <w:color w:val="000000"/>
+                <w:lang w:val="ca-ES" w:eastAsia="ko-KR"/>
+              </w:rPr>
+            </w:pPr>
+            <w:r>
+              <w:rPr>
+                <w:rFonts w:ascii="Calibri" w:eastAsia="Times New Roman" w:hAnsi="Calibri" w:cs="Times New Roman"/>
+                <w:color w:val="000000"/>
+                <w:lang w:val="ca-ES" w:eastAsia="ko-KR"/>
+              </w:rPr>
+              <w:t>display</w:t>
+            </w:r>
+          </w:p>
+        </w:tc>
+        <w:tc>
+          <w:tcPr>
+            <w:tcW w:w="0" w:type="auto"/>
+            <w:tcBorders>
+              <w:top w:val="nil"/>
+              <w:left w:val="nil"/>
+              <w:bottom w:val="single" w:sz="4" w:space="0" w:color="auto"/>
+              <w:right w:val="single" w:sz="4" w:space="0" w:color="auto"/>
+            </w:tcBorders>
+            <w:shd w:val="clear" w:color="auto" w:fill="auto"/>
+            <w:noWrap/>
+            <w:vAlign w:val="bottom"/>
+            <w:hideMark/>
+          </w:tcPr>
+          <w:p>
+            <w:pPr>
+              <w:spacing w:after="0" w:line="240" w:lineRule="auto"/>
+              <w:rPr>
+                <w:rFonts w:ascii="Calibri" w:eastAsia="Times New Roman" w:hAnsi="Calibri" w:cs="Times New Roman"/>
+                <w:color w:val="000000"/>
+                <w:lang w:val="ca-ES" w:eastAsia="ko-KR"/>
+              </w:rPr>
+            </w:pPr>
+            <w:r>
+              <w:rPr>
+                <w:rFonts w:ascii="Calibri" w:eastAsia="Times New Roman" w:hAnsi="Calibri" w:cs="Times New Roman"/>
+                <w:color w:val="000000"/>
+                <w:lang w:val="ca-ES" w:eastAsia="ko-KR"/>
+              </w:rPr>
+              <w:t>[</w:t>
+            </w:r>
+            <w:proofErr w:type="spellStart"/>
+            <w:r>
+              <w:rPr>
+                <w:rFonts w:ascii="Calibri" w:eastAsia="Times New Roman" w:hAnsi="Calibri" w:cs="Times New Roman"/>
+                <w:color w:val="000000"/>
+                <w:lang w:val="ca-ES" w:eastAsia="ko-KR"/>
+              </w:rPr>
+              <w:t>PlaceDisplayProperties</w:t>
+            </w:r>
+            <w:proofErr w:type="spellEnd"/>
+            <w:r>
+              <w:rPr>
+                <w:rFonts w:ascii="Calibri" w:eastAsia="Times New Roman" w:hAnsi="Calibri" w:cs="Times New Roman"/>
+                <w:color w:val="000000"/>
+                <w:lang w:val="ca-ES" w:eastAsia="ko-KR"/>
+              </w:rPr>
+              <w:t>]</w:t>
+            </w:r>
+          </w:p>
+        </w:tc>
+        <w:tc>
+          <w:tcPr>
+            <w:tcW w:w="0" w:type="auto"/>
+            <w:tcBorders>
+              <w:top w:val="nil"/>
+              <w:left w:val="nil"/>
+              <w:bottom w:val="single" w:sz="4" w:space="0" w:color="auto"/>
+              <w:right w:val="single" w:sz="4" w:space="0" w:color="auto"/>
+            </w:tcBorders>
+            <w:shd w:val="clear" w:color="auto" w:fill="auto"/>
+            <w:vAlign w:val="bottom"/>
+            <w:hideMark/>
+          </w:tcPr>
+          <w:p>
+            <w:pPr>
+              <w:spacing w:after="0" w:line="240" w:lineRule="auto"/>
+              <w:rPr>
+                <w:rFonts w:ascii="Calibri" w:eastAsia="Times New Roman" w:hAnsi="Calibri" w:cs="Times New Roman"/>
+                <w:color w:val="000000"/>
+                <w:lang w:val="ca-ES" w:eastAsia="ko-KR"/>
+              </w:rPr>
+            </w:pPr>
+            <w:r>
+              <w:rPr>
+                <w:rFonts w:ascii="Calibri" w:eastAsia="Times New Roman" w:hAnsi="Calibri" w:cs="Times New Roman"/>
+                <w:color w:val="000000"/>
+                <w:lang w:val="ca-ES" w:eastAsia="ko-KR"/>
+              </w:rPr>
+              <w:t xml:space="preserve">Propietats de visualització. Conté paràmetres en format </w:t>
+            </w:r>
+            <w:proofErr w:type="spellStart"/>
+            <w:r>
+              <w:rPr>
+                <w:rFonts w:ascii="Calibri" w:eastAsia="Times New Roman" w:hAnsi="Calibri" w:cs="Times New Roman"/>
+                <w:color w:val="000000"/>
+                <w:lang w:val="ca-ES" w:eastAsia="ko-KR"/>
+              </w:rPr>
+              <w:t>string</w:t>
+            </w:r>
+            <w:proofErr w:type="spellEnd"/>
+            <w:r>
+              <w:rPr>
+                <w:rFonts w:ascii="Calibri" w:eastAsia="Times New Roman" w:hAnsi="Calibri" w:cs="Times New Roman"/>
+                <w:color w:val="000000"/>
+                <w:lang w:val="ca-ES" w:eastAsia="ko-KR"/>
+              </w:rPr>
+              <w:t xml:space="preserve"> per pintar el nom complet de la localització, el nom curt i el '</w:t>
+            </w:r>
+            <w:proofErr w:type="spellStart"/>
+            <w:r>
+              <w:rPr>
+                <w:rFonts w:ascii="Calibri" w:eastAsia="Times New Roman" w:hAnsi="Calibri" w:cs="Times New Roman"/>
+                <w:color w:val="000000"/>
+                <w:lang w:val="ca-ES" w:eastAsia="ko-KR"/>
+              </w:rPr>
+              <w:t>type</w:t>
+            </w:r>
+            <w:proofErr w:type="spellEnd"/>
+            <w:r>
+              <w:rPr>
+                <w:rFonts w:ascii="Calibri" w:eastAsia="Times New Roman" w:hAnsi="Calibri" w:cs="Times New Roman"/>
+                <w:color w:val="000000"/>
+                <w:lang w:val="ca-ES" w:eastAsia="ko-KR"/>
+              </w:rPr>
+              <w:t>'.</w:t>
+            </w:r>
+          </w:p>
+        </w:tc>
+      </w:tr>
+    </w:tbl>
+    <w:p>
+      <w:pPr>
+        <w:rPr>
+          <w:sz w:val="24"/>
+          <w:szCs w:val="24"/>
+          <w:lang w:val="es-ES"/>
+        </w:rPr>
+      </w:pPr>
+    </w:p>
+    <w:p>
+      <w:pPr>
+        <w:rPr>
+          <w:sz w:val="24"/>
+          <w:szCs w:val="24"/>
+          <w:lang w:val="ca-ES"/>
+        </w:rPr>
+      </w:pPr>
+    </w:p>
     <w:p>
       <w:pPr>
         <w:rPr>
@@ -13246,7 +14603,16 @@
                 <w:color w:val="000000"/>
                 <w:lang w:val="ca-ES" w:eastAsia="ko-KR"/>
               </w:rPr>
-              <w:t>El text mostrable per la data de naixement de la persona.</w:t>
+              <w:t xml:space="preserve">El text mostrable per la data de naixement de la </w:t>
+            </w:r>
+            <w:r>
+              <w:rPr>
+                <w:rFonts w:ascii="Calibri" w:eastAsia="Times New Roman" w:hAnsi="Calibri" w:cs="Times New Roman"/>
+                <w:color w:val="000000"/>
+                <w:lang w:val="ca-ES" w:eastAsia="ko-KR"/>
+              </w:rPr>
+              <w:lastRenderedPageBreak/>
+              <w:t>persona.</w:t>
             </w:r>
           </w:p>
         </w:tc>
@@ -13285,6 +14651,7 @@
                 <w:color w:val="000000"/>
                 <w:lang w:val="ca-ES" w:eastAsia="ko-KR"/>
               </w:rPr>
+              <w:lastRenderedPageBreak/>
               <w:t>birthPlace</w:t>
             </w:r>
             <w:proofErr w:type="spellEnd"/>
@@ -14571,16 +15938,7 @@
           <w:szCs w:val="24"/>
           <w:lang w:val="ca-ES"/>
         </w:rPr>
-        <w:t xml:space="preserve">Informació bàsica de les relacions entre pares i fills. El recurs 'Relacions' conté la informació canònica respecte aquestes i és el recurs que ha de ser utilitzat si es vol </w:t>
-      </w:r>
-      <w:r>
-        <w:rPr>
-          <w:sz w:val="24"/>
-          <w:szCs w:val="24"/>
-          <w:lang w:val="ca-ES"/>
-        </w:rPr>
-        <w:lastRenderedPageBreak/>
-        <w:t xml:space="preserve">extreure més informació d'aquestes relacions. No obstant, si només es desitja el punt d'informació bàsica, aquest recurs pot resultar convenient. </w:t>
+        <w:t xml:space="preserve">Informació bàsica de les relacions entre pares i fills. El recurs 'Relacions' conté la informació canònica respecte aquestes i és el recurs que ha de ser utilitzat si es vol extreure més informació d'aquestes relacions. No obstant, si només es desitja el punt d'informació bàsica, aquest recurs pot resultar convenient. </w:t>
       </w:r>
     </w:p>
     <w:p>
@@ -15150,13 +16508,34 @@
           <w:lang w:val="ca-ES"/>
         </w:rPr>
       </w:pPr>
-      <w:r>
+    </w:p>
+    <w:p>
+      <w:pPr>
         <w:rPr>
           <w:b/>
           <w:sz w:val="28"/>
           <w:szCs w:val="28"/>
           <w:lang w:val="ca-ES"/>
         </w:rPr>
+      </w:pPr>
+    </w:p>
+    <w:p>
+      <w:pPr>
+        <w:rPr>
+          <w:b/>
+          <w:sz w:val="28"/>
+          <w:szCs w:val="28"/>
+          <w:lang w:val="ca-ES"/>
+        </w:rPr>
+      </w:pPr>
+      <w:r>
+        <w:rPr>
+          <w:b/>
+          <w:sz w:val="28"/>
+          <w:szCs w:val="28"/>
+          <w:lang w:val="ca-ES"/>
+        </w:rPr>
+        <w:lastRenderedPageBreak/>
         <w:t>R</w:t>
       </w:r>
       <w:r>
@@ -15547,7 +16926,6 @@
                 <w:color w:val="000000"/>
                 <w:lang w:val="ca-ES" w:eastAsia="ko-KR"/>
               </w:rPr>
-              <w:lastRenderedPageBreak/>
               <w:t>type</w:t>
             </w:r>
             <w:proofErr w:type="spellEnd"/>
@@ -16275,6 +17653,7 @@
           <w:szCs w:val="24"/>
           <w:lang w:val="ca-ES"/>
         </w:rPr>
+        <w:lastRenderedPageBreak/>
         <w:t xml:space="preserve">La taula següent mostra els valors possibles de l'enumeració </w:t>
       </w:r>
       <w:proofErr w:type="spellStart"/>
@@ -17335,7 +18714,6 @@
           <w:szCs w:val="24"/>
           <w:lang w:val="ca-ES"/>
         </w:rPr>
-        <w:lastRenderedPageBreak/>
         <w:t>El contingut d'aquestes discussions pot variar però són generalment utilitzats per discutir entre usuaris sobre les dades relatives a una persona, les fonts de dades, etcètera, etcètera.</w:t>
       </w:r>
     </w:p>
@@ -17439,6 +18817,7 @@
           <w:szCs w:val="24"/>
           <w:lang w:val="ca-ES"/>
         </w:rPr>
+        <w:lastRenderedPageBreak/>
         <w:t xml:space="preserve">Les dades contingudes per aquest recurs es poden trobar a la taula ____ i també </w:t>
       </w:r>
       <w:r>
@@ -18641,16 +20020,7 @@
                 <w:color w:val="000000"/>
                 <w:lang w:val="ca-ES" w:eastAsia="ko-KR"/>
               </w:rPr>
-              <w:t xml:space="preserve">Referència al recurs del contribuïdor que va </w:t>
-            </w:r>
-            <w:r>
-              <w:rPr>
-                <w:rFonts w:ascii="Calibri" w:eastAsia="Times New Roman" w:hAnsi="Calibri" w:cs="Times New Roman"/>
-                <w:color w:val="000000"/>
-                <w:lang w:val="ca-ES" w:eastAsia="ko-KR"/>
-              </w:rPr>
-              <w:lastRenderedPageBreak/>
-              <w:t>crear la discussió.</w:t>
+              <w:t>Referència al recurs del contribuïdor que va crear la discussió.</w:t>
             </w:r>
           </w:p>
         </w:tc>
@@ -18689,7 +20059,6 @@
                 <w:color w:val="000000"/>
                 <w:lang w:val="ca-ES" w:eastAsia="ko-KR"/>
               </w:rPr>
-              <w:lastRenderedPageBreak/>
               <w:t>modified</w:t>
             </w:r>
             <w:proofErr w:type="spellEnd"/>
@@ -19261,6 +20630,7 @@
                 <w:color w:val="000000"/>
                 <w:lang w:val="ca-ES" w:eastAsia="ko-KR"/>
               </w:rPr>
+              <w:lastRenderedPageBreak/>
               <w:t>text</w:t>
             </w:r>
           </w:p>
@@ -19802,7 +21172,6 @@
           <w:szCs w:val="24"/>
           <w:lang w:val="ca-ES"/>
         </w:rPr>
-        <w:lastRenderedPageBreak/>
         <w:t xml:space="preserve">Aquest recurs es utilitzat com a pont del recurs 'Persona' al contingut de les memòries. Existirà un enllaç diferent per cada una de les memòries a les que el recurs 'Persona' hagi de tenir accés. </w:t>
       </w:r>
     </w:p>
@@ -20351,6 +21720,7 @@
           <w:szCs w:val="24"/>
           <w:lang w:val="ca-ES"/>
         </w:rPr>
+        <w:lastRenderedPageBreak/>
         <w:t>Aquest recurs s'utilitza com a pont per accedir a totes les persones que han est</w:t>
       </w:r>
       <w:r>
@@ -21453,6 +22823,7 @@
           <w:szCs w:val="24"/>
           <w:lang w:val="ca-ES"/>
         </w:rPr>
+        <w:lastRenderedPageBreak/>
         <w:t>Les fonts de dades s'agrupen i emmagatzemen en col·leccions i cada persona o relació disposa d'un recurs que actua com intermediari per relacionar-los amb les fonts de dades. La imatge ___ ofereix una vista de com s'estructuren aquests recursos i accessos.</w:t>
       </w:r>
     </w:p>
@@ -22847,6 +24218,7 @@
                 <w:color w:val="000000"/>
                 <w:lang w:val="ca-ES" w:eastAsia="ko-KR"/>
               </w:rPr>
+              <w:lastRenderedPageBreak/>
               <w:t>count</w:t>
             </w:r>
             <w:proofErr w:type="spellEnd"/>
@@ -24198,6 +25570,7 @@
                 <w:color w:val="000000"/>
                 <w:lang w:val="ca-ES" w:eastAsia="ko-KR"/>
               </w:rPr>
+              <w:lastRenderedPageBreak/>
               <w:t>about</w:t>
             </w:r>
             <w:proofErr w:type="spellEnd"/>
@@ -26781,7 +28154,6 @@
                 <w:color w:val="000000"/>
                 <w:lang w:val="ca-ES" w:eastAsia="ko-KR"/>
               </w:rPr>
-              <w:lastRenderedPageBreak/>
               <w:t>fields</w:t>
             </w:r>
             <w:proofErr w:type="spellEnd"/>
@@ -27504,8 +28876,9 @@
           <w:lang w:val="es-ES"/>
         </w:rPr>
       </w:pPr>
-      <w:proofErr w:type="spellStart"/>
-      <w:r>
+    </w:p>
+    <w:p>
+      <w:pPr>
         <w:rPr>
           <w:b/>
           <w:i/>
@@ -27513,6 +28886,28 @@
           <w:szCs w:val="24"/>
           <w:lang w:val="es-ES"/>
         </w:rPr>
+      </w:pPr>
+    </w:p>
+    <w:p>
+      <w:pPr>
+        <w:rPr>
+          <w:b/>
+          <w:i/>
+          <w:sz w:val="24"/>
+          <w:szCs w:val="24"/>
+          <w:lang w:val="es-ES"/>
+        </w:rPr>
+      </w:pPr>
+      <w:proofErr w:type="spellStart"/>
+      <w:r>
+        <w:rPr>
+          <w:b/>
+          <w:i/>
+          <w:sz w:val="24"/>
+          <w:szCs w:val="24"/>
+          <w:lang w:val="es-ES"/>
+        </w:rPr>
+        <w:lastRenderedPageBreak/>
         <w:t>L'enumeració</w:t>
       </w:r>
       <w:proofErr w:type="spellEnd"/>
@@ -28300,7 +29695,6 @@
                 <w:color w:val="000000"/>
                 <w:lang w:val="ca-ES" w:eastAsia="ko-KR"/>
               </w:rPr>
-              <w:lastRenderedPageBreak/>
               <w:t>attribution</w:t>
             </w:r>
             <w:proofErr w:type="spellEnd"/>
@@ -28605,6 +29999,7 @@
           <w:szCs w:val="24"/>
           <w:lang w:val="ca-ES"/>
         </w:rPr>
+        <w:lastRenderedPageBreak/>
         <w:t>És un recurs orientat a la manipulació de les dades més que a proporcionar noves dades a l'usuari i per tant no acaba de prendre valor per l'estudi realitzat en les seccions anteriors.</w:t>
       </w:r>
     </w:p>
@@ -29069,16 +30464,7 @@
                 <w:color w:val="000000"/>
                 <w:lang w:val="ca-ES" w:eastAsia="ko-KR"/>
               </w:rPr>
-              <w:t xml:space="preserve">esta marcada com "extreta". S'utilitza aquesta </w:t>
-            </w:r>
-            <w:r>
-              <w:rPr>
-                <w:rFonts w:ascii="Calibri" w:eastAsia="Times New Roman" w:hAnsi="Calibri" w:cs="Times New Roman"/>
-                <w:color w:val="000000"/>
-                <w:lang w:val="ca-ES" w:eastAsia="ko-KR"/>
-              </w:rPr>
-              <w:lastRenderedPageBreak/>
-              <w:t>denominació quan la informació d'una persona</w:t>
+              <w:t>esta marcada com "extreta". S'utilitza aquesta denominació quan la informació d'una persona</w:t>
             </w:r>
             <w:r>
               <w:rPr>
@@ -29133,7 +30519,6 @@
                 <w:color w:val="000000"/>
                 <w:lang w:val="ca-ES" w:eastAsia="ko-KR"/>
               </w:rPr>
-              <w:lastRenderedPageBreak/>
               <w:t>evidence</w:t>
             </w:r>
             <w:proofErr w:type="spellEnd"/>
@@ -29624,6 +31009,7 @@
           <w:szCs w:val="24"/>
           <w:lang w:val="ca-ES"/>
         </w:rPr>
+        <w:lastRenderedPageBreak/>
         <w:t xml:space="preserve">En l'àmbit de la API de </w:t>
       </w:r>
       <w:proofErr w:type="spellStart"/>
@@ -31209,16 +32595,7 @@
                 <w:color w:val="000000"/>
                 <w:lang w:val="ca-ES" w:eastAsia="ko-KR"/>
               </w:rPr>
-              <w:t xml:space="preserve"> Aquests enllaços són els que ens permeten navegar </w:t>
-            </w:r>
-            <w:r>
-              <w:rPr>
-                <w:rFonts w:ascii="Calibri" w:eastAsia="Times New Roman" w:hAnsi="Calibri" w:cs="Times New Roman"/>
-                <w:color w:val="000000"/>
-                <w:lang w:val="ca-ES" w:eastAsia="ko-KR"/>
-              </w:rPr>
-              <w:lastRenderedPageBreak/>
-              <w:t xml:space="preserve">entre recursos sense haver de posar-los al codi de forma explícita. </w:t>
+              <w:t xml:space="preserve"> Aquests enllaços són els que ens permeten navegar entre recursos sense haver de posar-los al codi de forma explícita. </w:t>
             </w:r>
           </w:p>
         </w:tc>
@@ -31372,6 +32749,7 @@
           <w:szCs w:val="24"/>
           <w:lang w:val="ca-ES"/>
         </w:rPr>
+        <w:lastRenderedPageBreak/>
         <w:t>Com ja s'ha comentat diverses vegades aquests enllaços serveixen per navegar d'un recurs a un altre i està format pels paràmetres que s'exposen en la següent taula.</w:t>
       </w:r>
     </w:p>
@@ -33097,7 +34475,6 @@
           <w:u w:val="single"/>
           <w:lang w:val="ca-ES"/>
         </w:rPr>
-        <w:lastRenderedPageBreak/>
         <w:t>- Recurs 'Nota' (</w:t>
       </w:r>
       <w:proofErr w:type="spellStart"/>
@@ -33337,6 +34714,7 @@
                 <w:color w:val="000000"/>
                 <w:lang w:val="ca-ES" w:eastAsia="ko-KR"/>
               </w:rPr>
+              <w:lastRenderedPageBreak/>
               <w:t>lang</w:t>
             </w:r>
             <w:proofErr w:type="spellEnd"/>
@@ -34662,7 +36040,6 @@
                 <w:color w:val="000000"/>
                 <w:lang w:val="ca-ES" w:eastAsia="ko-KR"/>
               </w:rPr>
-              <w:lastRenderedPageBreak/>
               <w:t>contactName</w:t>
             </w:r>
             <w:proofErr w:type="spellEnd"/>
@@ -35739,6 +37116,7 @@
                 <w:color w:val="000000"/>
                 <w:lang w:val="ca-ES" w:eastAsia="ko-KR"/>
               </w:rPr>
+              <w:lastRenderedPageBreak/>
               <w:t>mobilePhoneNumber</w:t>
             </w:r>
             <w:proofErr w:type="spellEnd"/>
@@ -37687,6 +39065,7 @@
                 <w:szCs w:val="24"/>
                 <w:lang w:val="ca-ES"/>
               </w:rPr>
+              <w:lastRenderedPageBreak/>
               <w:t>Person</w:t>
             </w:r>
             <w:proofErr w:type="spellEnd"/>
@@ -40116,7 +41495,6 @@
                 <w:color w:val="000000"/>
                 <w:lang w:val="es-ES" w:eastAsia="ko-KR"/>
               </w:rPr>
-              <w:lastRenderedPageBreak/>
               <w:t>LifeSketch</w:t>
             </w:r>
             <w:proofErr w:type="spellEnd"/>
@@ -40305,6 +41683,7 @@
           <w:szCs w:val="24"/>
           <w:lang w:val="ca-ES"/>
         </w:rPr>
+        <w:lastRenderedPageBreak/>
         <w:t>Aquest recurs conté la informació específica que el detalla juntament amb els paràmetres heretats dels recursos 'Enllaços Hypermedia' i 'Dades Extensibles' que poden trobar-se en aquesta mateixa secció.</w:t>
       </w:r>
     </w:p>
@@ -42577,7 +43956,15 @@
           <w:szCs w:val="24"/>
           <w:lang w:val="ca-ES"/>
         </w:rPr>
-        <w:t>que a més a més, pot ser configurada amb una sèrie de paràmetres diferents.</w:t>
+        <w:t xml:space="preserve">que a més a més, pot ser configurada </w:t>
+      </w:r>
+      <w:r>
+        <w:rPr>
+          <w:sz w:val="24"/>
+          <w:szCs w:val="24"/>
+          <w:lang w:val="ca-ES"/>
+        </w:rPr>
+        <w:t xml:space="preserve">i personalitzada mitjançant la inclusió de diferents paràmetres. </w:t>
       </w:r>
     </w:p>
     <w:p>
@@ -42594,7 +43981,23 @@
           <w:szCs w:val="24"/>
           <w:lang w:val="ca-ES"/>
         </w:rPr>
-        <w:t>Un cop efectuada, aquesta retorna instàncies de totes les persones que compleixen les condicions imposades en la cerca i l'usuari pot començar a navegar per la resposta, accedint a aquelles persones que li resultin de més interès i a tots els altres recursos des d'elles.</w:t>
+        <w:t xml:space="preserve">Un cop efectuada, aquesta retorna instàncies de totes les persones que compleixen les condicions imposades en la cerca i l'usuari pot començar a navegar per la resposta, accedint a aquelles persones que li resultin de més interès i a tots els altres recursos </w:t>
+      </w:r>
+      <w:r>
+        <w:rPr>
+          <w:sz w:val="24"/>
+          <w:szCs w:val="24"/>
+          <w:lang w:val="ca-ES"/>
+        </w:rPr>
+        <w:t xml:space="preserve">disponibles </w:t>
+      </w:r>
+      <w:r>
+        <w:rPr>
+          <w:sz w:val="24"/>
+          <w:szCs w:val="24"/>
+          <w:lang w:val="ca-ES"/>
+        </w:rPr>
+        <w:t>des d'elles.</w:t>
       </w:r>
     </w:p>
     <w:p>
@@ -42611,7 +44014,23 @@
           <w:szCs w:val="24"/>
           <w:lang w:val="ca-ES"/>
         </w:rPr>
-        <w:t>La cerca pot ser controlada mitjançant tres paràmetres principals i molts de secundaris.</w:t>
+        <w:t xml:space="preserve">La cerca pot ser controlada mitjançant tres paràmetres principals i </w:t>
+      </w:r>
+      <w:r>
+        <w:rPr>
+          <w:sz w:val="24"/>
+          <w:szCs w:val="24"/>
+          <w:lang w:val="ca-ES"/>
+        </w:rPr>
+        <w:t>bastants</w:t>
+      </w:r>
+      <w:r>
+        <w:rPr>
+          <w:sz w:val="24"/>
+          <w:szCs w:val="24"/>
+          <w:lang w:val="ca-ES"/>
+        </w:rPr>
+        <w:t xml:space="preserve"> secundaris.</w:t>
       </w:r>
     </w:p>
     <w:p>
@@ -42638,8 +44057,8 @@
         <w:tblLook w:val="04A0"/>
       </w:tblPr>
       <w:tblGrid>
-        <w:gridCol w:w="1022"/>
-        <w:gridCol w:w="7698"/>
+        <w:gridCol w:w="1048"/>
+        <w:gridCol w:w="7672"/>
       </w:tblGrid>
       <w:tr>
         <w:tc>
@@ -42649,6 +44068,7 @@
           <w:p>
             <w:pPr>
               <w:rPr>
+                <w:b/>
                 <w:sz w:val="24"/>
                 <w:szCs w:val="24"/>
                 <w:lang w:val="ca-ES"/>
@@ -42656,6 +44076,7 @@
             </w:pPr>
             <w:r>
               <w:rPr>
+                <w:b/>
                 <w:sz w:val="24"/>
                 <w:szCs w:val="24"/>
                 <w:lang w:val="ca-ES"/>
@@ -42671,6 +44092,7 @@
           <w:p>
             <w:pPr>
               <w:rPr>
+                <w:b/>
                 <w:sz w:val="24"/>
                 <w:szCs w:val="24"/>
                 <w:lang w:val="ca-ES"/>
@@ -42678,6 +44100,7 @@
             </w:pPr>
             <w:r>
               <w:rPr>
+                <w:b/>
                 <w:sz w:val="24"/>
                 <w:szCs w:val="24"/>
                 <w:lang w:val="ca-ES"/>
@@ -42921,7 +44344,23 @@
           <w:szCs w:val="24"/>
           <w:lang w:val="ca-ES"/>
         </w:rPr>
-        <w:t xml:space="preserve">El paràmetre 'q' pot ser configurat a la vegada, mitjançant els següents paràmetres. L'etiqueta </w:t>
+        <w:t>El paràmetre 'q' pot ser configurat</w:t>
+      </w:r>
+      <w:r>
+        <w:rPr>
+          <w:sz w:val="24"/>
+          <w:szCs w:val="24"/>
+          <w:lang w:val="ca-ES"/>
+        </w:rPr>
+        <w:t>,</w:t>
+      </w:r>
+      <w:r>
+        <w:rPr>
+          <w:sz w:val="24"/>
+          <w:szCs w:val="24"/>
+          <w:lang w:val="ca-ES"/>
+        </w:rPr>
+        <w:t xml:space="preserve"> a la vegada, mitjançant els següents paràmetres. L'etiqueta </w:t>
       </w:r>
       <w:r>
         <w:rPr>
@@ -43685,7 +45124,6 @@
                 <w:color w:val="000000"/>
                 <w:lang w:val="ca-ES" w:eastAsia="ko-KR"/>
               </w:rPr>
-              <w:lastRenderedPageBreak/>
               <w:t>christeningPlace</w:t>
             </w:r>
             <w:proofErr w:type="spellEnd"/>
@@ -43758,6 +45196,7 @@
                 <w:color w:val="000000"/>
                 <w:lang w:val="ca-ES" w:eastAsia="ko-KR"/>
               </w:rPr>
+              <w:lastRenderedPageBreak/>
               <w:t>deathDate</w:t>
             </w:r>
             <w:proofErr w:type="spellEnd"/>
@@ -45143,8 +46582,1155 @@
           <w:szCs w:val="24"/>
           <w:lang w:val="ca-ES"/>
         </w:rPr>
-        <w:t>La cerca de localitzacions cobra especial interès si es vol realitzar agregacions sobre</w:t>
-      </w:r>
+        <w:t xml:space="preserve">La cerca de localitzacions cobra especial interès </w:t>
+      </w:r>
+      <w:r>
+        <w:rPr>
+          <w:sz w:val="24"/>
+          <w:szCs w:val="24"/>
+          <w:lang w:val="ca-ES"/>
+        </w:rPr>
+        <w:t xml:space="preserve">quan és necessita consultar informació extra sobre una localització més allà de la informació </w:t>
+      </w:r>
+      <w:r>
+        <w:rPr>
+          <w:sz w:val="24"/>
+          <w:szCs w:val="24"/>
+          <w:lang w:val="ca-ES"/>
+        </w:rPr>
+        <w:t>bàsica de localització introduïda pels usuaris</w:t>
+      </w:r>
+      <w:r>
+        <w:rPr>
+          <w:sz w:val="24"/>
+          <w:szCs w:val="24"/>
+          <w:lang w:val="ca-ES"/>
+        </w:rPr>
+        <w:t xml:space="preserve"> o es vol obtenir informació sobre totes les localitzacions </w:t>
+      </w:r>
+      <w:r>
+        <w:rPr>
+          <w:sz w:val="24"/>
+          <w:szCs w:val="24"/>
+          <w:lang w:val="ca-ES"/>
+        </w:rPr>
+        <w:t xml:space="preserve"> </w:t>
+      </w:r>
+      <w:r>
+        <w:rPr>
+          <w:sz w:val="24"/>
+          <w:szCs w:val="24"/>
+          <w:lang w:val="ca-ES"/>
+        </w:rPr>
+        <w:t xml:space="preserve">que compleixen amb certs criteris, com per exemple tipus de localització o jurisdicció. </w:t>
+      </w:r>
+    </w:p>
+    <w:p>
+      <w:pPr>
+        <w:rPr>
+          <w:i/>
+          <w:sz w:val="24"/>
+          <w:szCs w:val="24"/>
+          <w:lang w:val="ca-ES"/>
+        </w:rPr>
+      </w:pPr>
+      <w:r>
+        <w:rPr>
+          <w:sz w:val="24"/>
+          <w:szCs w:val="24"/>
+          <w:lang w:val="ca-ES"/>
+        </w:rPr>
+        <w:t xml:space="preserve">En resum, la cerca de localitzacions permet doncs relacionar o interpretar el nom d'una localització mitjançant una descripció estandarditzada mitjançant una petició a la URI </w:t>
+      </w:r>
+      <w:r>
+        <w:rPr>
+          <w:i/>
+          <w:sz w:val="24"/>
+          <w:szCs w:val="24"/>
+          <w:lang w:val="ca-ES"/>
+        </w:rPr>
+        <w:t>'</w:t>
+      </w:r>
+      <w:r>
+        <w:rPr>
+          <w:lang w:val="es-ES"/>
+        </w:rPr>
+        <w:t xml:space="preserve"> </w:t>
+      </w:r>
+    </w:p>
+    <w:p>
+      <w:pPr>
+        <w:rPr>
+          <w:i/>
+          <w:sz w:val="24"/>
+          <w:szCs w:val="24"/>
+          <w:lang w:val="ca-ES"/>
+        </w:rPr>
+      </w:pPr>
+      <w:r>
+        <w:rPr>
+          <w:i/>
+          <w:sz w:val="24"/>
+          <w:szCs w:val="24"/>
+          <w:lang w:val="ca-ES"/>
+        </w:rPr>
+        <w:lastRenderedPageBreak/>
+        <w:t>/</w:t>
+      </w:r>
+      <w:proofErr w:type="spellStart"/>
+      <w:r>
+        <w:rPr>
+          <w:i/>
+          <w:sz w:val="24"/>
+          <w:szCs w:val="24"/>
+          <w:lang w:val="ca-ES"/>
+        </w:rPr>
+        <w:t>platform</w:t>
+      </w:r>
+      <w:proofErr w:type="spellEnd"/>
+      <w:r>
+        <w:rPr>
+          <w:i/>
+          <w:sz w:val="24"/>
+          <w:szCs w:val="24"/>
+          <w:lang w:val="ca-ES"/>
+        </w:rPr>
+        <w:t>/places/</w:t>
+      </w:r>
+      <w:proofErr w:type="spellStart"/>
+      <w:r>
+        <w:rPr>
+          <w:i/>
+          <w:sz w:val="24"/>
+          <w:szCs w:val="24"/>
+          <w:lang w:val="ca-ES"/>
+        </w:rPr>
+        <w:t>search</w:t>
+      </w:r>
+      <w:proofErr w:type="spellEnd"/>
+      <w:r>
+        <w:rPr>
+          <w:i/>
+          <w:sz w:val="24"/>
+          <w:szCs w:val="24"/>
+          <w:lang w:val="ca-ES"/>
+        </w:rPr>
+        <w:t>'.</w:t>
+      </w:r>
+    </w:p>
+    <w:p>
+      <w:pPr>
+        <w:rPr>
+          <w:sz w:val="24"/>
+          <w:szCs w:val="24"/>
+          <w:lang w:val="ca-ES"/>
+        </w:rPr>
+      </w:pPr>
+      <w:r>
+        <w:rPr>
+          <w:sz w:val="24"/>
+          <w:szCs w:val="24"/>
+          <w:lang w:val="ca-ES"/>
+        </w:rPr>
+        <w:t>De la mateixa forma que la cerca de persones, la cerca de localitzacions pot ser configurada mitjançant tres paràmetres principals i alguns secundaris.</w:t>
+      </w:r>
+    </w:p>
+    <w:tbl>
+      <w:tblPr>
+        <w:tblStyle w:val="Tablaconcuadrcula"/>
+        <w:tblW w:w="0" w:type="auto"/>
+        <w:tblLook w:val="04A0"/>
+      </w:tblPr>
+      <w:tblGrid>
+        <w:gridCol w:w="1048"/>
+        <w:gridCol w:w="7672"/>
+      </w:tblGrid>
+      <w:tr>
+        <w:tc>
+          <w:tcPr>
+            <w:tcW w:w="0" w:type="auto"/>
+          </w:tcPr>
+          <w:p>
+            <w:pPr>
+              <w:rPr>
+                <w:b/>
+                <w:sz w:val="24"/>
+                <w:szCs w:val="24"/>
+                <w:lang w:val="ca-ES"/>
+              </w:rPr>
+            </w:pPr>
+            <w:r>
+              <w:rPr>
+                <w:b/>
+                <w:sz w:val="24"/>
+                <w:szCs w:val="24"/>
+                <w:lang w:val="ca-ES"/>
+              </w:rPr>
+              <w:t>Variable</w:t>
+            </w:r>
+          </w:p>
+        </w:tc>
+        <w:tc>
+          <w:tcPr>
+            <w:tcW w:w="0" w:type="auto"/>
+          </w:tcPr>
+          <w:p>
+            <w:pPr>
+              <w:rPr>
+                <w:b/>
+                <w:sz w:val="24"/>
+                <w:szCs w:val="24"/>
+                <w:lang w:val="ca-ES"/>
+              </w:rPr>
+            </w:pPr>
+            <w:r>
+              <w:rPr>
+                <w:b/>
+                <w:sz w:val="24"/>
+                <w:szCs w:val="24"/>
+                <w:lang w:val="ca-ES"/>
+              </w:rPr>
+              <w:t>Descripció</w:t>
+            </w:r>
+          </w:p>
+        </w:tc>
+      </w:tr>
+      <w:tr>
+        <w:tc>
+          <w:tcPr>
+            <w:tcW w:w="0" w:type="auto"/>
+          </w:tcPr>
+          <w:p>
+            <w:pPr>
+              <w:rPr>
+                <w:sz w:val="24"/>
+                <w:szCs w:val="24"/>
+                <w:lang w:val="ca-ES"/>
+              </w:rPr>
+            </w:pPr>
+            <w:proofErr w:type="spellStart"/>
+            <w:r>
+              <w:rPr>
+                <w:sz w:val="24"/>
+                <w:szCs w:val="24"/>
+                <w:lang w:val="ca-ES"/>
+              </w:rPr>
+              <w:t>start</w:t>
+            </w:r>
+            <w:proofErr w:type="spellEnd"/>
+          </w:p>
+        </w:tc>
+        <w:tc>
+          <w:tcPr>
+            <w:tcW w:w="0" w:type="auto"/>
+          </w:tcPr>
+          <w:p>
+            <w:pPr>
+              <w:rPr>
+                <w:sz w:val="24"/>
+                <w:szCs w:val="24"/>
+                <w:lang w:val="ca-ES"/>
+              </w:rPr>
+            </w:pPr>
+            <w:r>
+              <w:rPr>
+                <w:sz w:val="24"/>
+                <w:szCs w:val="24"/>
+                <w:lang w:val="ca-ES"/>
+              </w:rPr>
+              <w:t>Indica l'índex del primer resultat desitjat de cara a la pàgina de resultats que serà retornada.</w:t>
+            </w:r>
+          </w:p>
+        </w:tc>
+      </w:tr>
+      <w:tr>
+        <w:tc>
+          <w:tcPr>
+            <w:tcW w:w="0" w:type="auto"/>
+          </w:tcPr>
+          <w:p>
+            <w:pPr>
+              <w:rPr>
+                <w:sz w:val="24"/>
+                <w:szCs w:val="24"/>
+                <w:lang w:val="ca-ES"/>
+              </w:rPr>
+            </w:pPr>
+            <w:proofErr w:type="spellStart"/>
+            <w:r>
+              <w:rPr>
+                <w:sz w:val="24"/>
+                <w:szCs w:val="24"/>
+                <w:lang w:val="ca-ES"/>
+              </w:rPr>
+              <w:t>count</w:t>
+            </w:r>
+            <w:proofErr w:type="spellEnd"/>
+          </w:p>
+        </w:tc>
+        <w:tc>
+          <w:tcPr>
+            <w:tcW w:w="0" w:type="auto"/>
+          </w:tcPr>
+          <w:p>
+            <w:pPr>
+              <w:rPr>
+                <w:sz w:val="24"/>
+                <w:szCs w:val="24"/>
+                <w:lang w:val="ca-ES"/>
+              </w:rPr>
+            </w:pPr>
+            <w:r>
+              <w:rPr>
+                <w:sz w:val="24"/>
+                <w:szCs w:val="24"/>
+                <w:lang w:val="ca-ES"/>
+              </w:rPr>
+              <w:t>El número de resultats de cerca desitjats per pàgina.</w:t>
+            </w:r>
+          </w:p>
+        </w:tc>
+      </w:tr>
+      <w:tr>
+        <w:tc>
+          <w:tcPr>
+            <w:tcW w:w="0" w:type="auto"/>
+          </w:tcPr>
+          <w:p>
+            <w:pPr>
+              <w:rPr>
+                <w:sz w:val="24"/>
+                <w:szCs w:val="24"/>
+                <w:lang w:val="ca-ES"/>
+              </w:rPr>
+            </w:pPr>
+            <w:r>
+              <w:rPr>
+                <w:sz w:val="24"/>
+                <w:szCs w:val="24"/>
+                <w:lang w:val="ca-ES"/>
+              </w:rPr>
+              <w:t>q</w:t>
+            </w:r>
+          </w:p>
+        </w:tc>
+        <w:tc>
+          <w:tcPr>
+            <w:tcW w:w="0" w:type="auto"/>
+          </w:tcPr>
+          <w:p>
+            <w:pPr>
+              <w:rPr>
+                <w:sz w:val="24"/>
+                <w:szCs w:val="24"/>
+                <w:lang w:val="ca-ES"/>
+              </w:rPr>
+            </w:pPr>
+            <w:r>
+              <w:rPr>
+                <w:sz w:val="24"/>
+                <w:szCs w:val="24"/>
+                <w:lang w:val="ca-ES"/>
+              </w:rPr>
+              <w:t xml:space="preserve">Aquest paràmetre és el que descriu les condicions de cerca. El nom del paràmetre i el valor desitjat es separen mitjançant els dos punts (':'), mentre que els diferents parells de </w:t>
+            </w:r>
+            <w:proofErr w:type="spellStart"/>
+            <w:r>
+              <w:rPr>
+                <w:sz w:val="24"/>
+                <w:szCs w:val="24"/>
+                <w:lang w:val="ca-ES"/>
+              </w:rPr>
+              <w:t>clau-valor</w:t>
+            </w:r>
+            <w:proofErr w:type="spellEnd"/>
+            <w:r>
+              <w:rPr>
+                <w:sz w:val="24"/>
+                <w:szCs w:val="24"/>
+                <w:lang w:val="ca-ES"/>
+              </w:rPr>
+              <w:t xml:space="preserve"> són separats per un caràcter en blanc (' '). També es pot indicar que no busquem els valors exactes d'un paràmetre mitjançant el caràcter '~'. D'aquesta forma, s'inclouran en la resposta persones amb valors similars i no només exactes dels paràmetres seguits d'aquest caràcter.</w:t>
+            </w:r>
+          </w:p>
+        </w:tc>
+      </w:tr>
+    </w:tbl>
+    <w:p>
+      <w:pPr>
+        <w:rPr>
+          <w:sz w:val="24"/>
+          <w:szCs w:val="24"/>
+          <w:lang w:val="ca-ES"/>
+        </w:rPr>
+      </w:pPr>
+    </w:p>
+    <w:p>
+      <w:pPr>
+        <w:rPr>
+          <w:sz w:val="24"/>
+          <w:szCs w:val="24"/>
+          <w:lang w:val="ca-ES"/>
+        </w:rPr>
+      </w:pPr>
+      <w:r>
+        <w:rPr>
+          <w:sz w:val="24"/>
+          <w:szCs w:val="24"/>
+          <w:lang w:val="ca-ES"/>
+        </w:rPr>
+        <w:t>El paràmetre 'q' permet ser configurat mitjançant la inclusió dels següents paràmetres.</w:t>
+      </w:r>
+    </w:p>
+    <w:tbl>
+      <w:tblPr>
+        <w:tblW w:w="0" w:type="auto"/>
+        <w:tblInd w:w="55" w:type="dxa"/>
+        <w:tblCellMar>
+          <w:left w:w="70" w:type="dxa"/>
+          <w:right w:w="70" w:type="dxa"/>
+        </w:tblCellMar>
+        <w:tblLook w:val="04A0"/>
+      </w:tblPr>
+      <w:tblGrid>
+        <w:gridCol w:w="1273"/>
+        <w:gridCol w:w="7316"/>
+      </w:tblGrid>
+      <w:tr>
+        <w:trPr>
+          <w:trHeight w:val="300"/>
+        </w:trPr>
+        <w:tc>
+          <w:tcPr>
+            <w:tcW w:w="0" w:type="auto"/>
+            <w:tcBorders>
+              <w:top w:val="single" w:sz="4" w:space="0" w:color="auto"/>
+              <w:left w:val="single" w:sz="4" w:space="0" w:color="auto"/>
+              <w:bottom w:val="single" w:sz="4" w:space="0" w:color="auto"/>
+              <w:right w:val="single" w:sz="4" w:space="0" w:color="auto"/>
+            </w:tcBorders>
+            <w:shd w:val="clear" w:color="auto" w:fill="auto"/>
+            <w:noWrap/>
+            <w:vAlign w:val="bottom"/>
+            <w:hideMark/>
+          </w:tcPr>
+          <w:p>
+            <w:pPr>
+              <w:spacing w:after="0" w:line="240" w:lineRule="auto"/>
+              <w:rPr>
+                <w:rFonts w:ascii="Calibri" w:eastAsia="Times New Roman" w:hAnsi="Calibri" w:cs="Times New Roman"/>
+                <w:b/>
+                <w:bCs/>
+                <w:color w:val="000000"/>
+                <w:lang w:val="ca-ES" w:eastAsia="ko-KR"/>
+              </w:rPr>
+            </w:pPr>
+            <w:r>
+              <w:rPr>
+                <w:rFonts w:ascii="Calibri" w:eastAsia="Times New Roman" w:hAnsi="Calibri" w:cs="Times New Roman"/>
+                <w:b/>
+                <w:bCs/>
+                <w:color w:val="000000"/>
+                <w:lang w:val="ca-ES" w:eastAsia="ko-KR"/>
+              </w:rPr>
+              <w:t>Nom</w:t>
+            </w:r>
+          </w:p>
+        </w:tc>
+        <w:tc>
+          <w:tcPr>
+            <w:tcW w:w="0" w:type="auto"/>
+            <w:tcBorders>
+              <w:top w:val="single" w:sz="4" w:space="0" w:color="auto"/>
+              <w:left w:val="nil"/>
+              <w:bottom w:val="single" w:sz="4" w:space="0" w:color="auto"/>
+              <w:right w:val="single" w:sz="4" w:space="0" w:color="auto"/>
+            </w:tcBorders>
+            <w:shd w:val="clear" w:color="auto" w:fill="auto"/>
+            <w:vAlign w:val="bottom"/>
+            <w:hideMark/>
+          </w:tcPr>
+          <w:p>
+            <w:pPr>
+              <w:spacing w:after="0" w:line="240" w:lineRule="auto"/>
+              <w:rPr>
+                <w:rFonts w:ascii="Calibri" w:eastAsia="Times New Roman" w:hAnsi="Calibri" w:cs="Times New Roman"/>
+                <w:b/>
+                <w:bCs/>
+                <w:color w:val="000000"/>
+                <w:lang w:val="ca-ES" w:eastAsia="ko-KR"/>
+              </w:rPr>
+            </w:pPr>
+            <w:r>
+              <w:rPr>
+                <w:rFonts w:ascii="Calibri" w:eastAsia="Times New Roman" w:hAnsi="Calibri" w:cs="Times New Roman"/>
+                <w:b/>
+                <w:bCs/>
+                <w:color w:val="000000"/>
+                <w:lang w:val="ca-ES" w:eastAsia="ko-KR"/>
+              </w:rPr>
+              <w:t>Descripció</w:t>
+            </w:r>
+          </w:p>
+        </w:tc>
+      </w:tr>
+      <w:tr>
+        <w:trPr>
+          <w:trHeight w:val="900"/>
+        </w:trPr>
+        <w:tc>
+          <w:tcPr>
+            <w:tcW w:w="0" w:type="auto"/>
+            <w:tcBorders>
+              <w:top w:val="nil"/>
+              <w:left w:val="single" w:sz="4" w:space="0" w:color="auto"/>
+              <w:bottom w:val="single" w:sz="4" w:space="0" w:color="auto"/>
+              <w:right w:val="single" w:sz="4" w:space="0" w:color="auto"/>
+            </w:tcBorders>
+            <w:shd w:val="clear" w:color="auto" w:fill="auto"/>
+            <w:noWrap/>
+            <w:vAlign w:val="bottom"/>
+            <w:hideMark/>
+          </w:tcPr>
+          <w:p>
+            <w:pPr>
+              <w:spacing w:after="0" w:line="240" w:lineRule="auto"/>
+              <w:rPr>
+                <w:rFonts w:ascii="Calibri" w:eastAsia="Times New Roman" w:hAnsi="Calibri" w:cs="Times New Roman"/>
+                <w:color w:val="000000"/>
+                <w:lang w:val="ca-ES" w:eastAsia="ko-KR"/>
+              </w:rPr>
+            </w:pPr>
+            <w:proofErr w:type="spellStart"/>
+            <w:r>
+              <w:rPr>
+                <w:rFonts w:ascii="Calibri" w:eastAsia="Times New Roman" w:hAnsi="Calibri" w:cs="Times New Roman"/>
+                <w:color w:val="000000"/>
+                <w:lang w:val="ca-ES" w:eastAsia="ko-KR"/>
+              </w:rPr>
+              <w:t>name</w:t>
+            </w:r>
+            <w:proofErr w:type="spellEnd"/>
+          </w:p>
+        </w:tc>
+        <w:tc>
+          <w:tcPr>
+            <w:tcW w:w="0" w:type="auto"/>
+            <w:tcBorders>
+              <w:top w:val="nil"/>
+              <w:left w:val="nil"/>
+              <w:bottom w:val="single" w:sz="4" w:space="0" w:color="auto"/>
+              <w:right w:val="single" w:sz="4" w:space="0" w:color="auto"/>
+            </w:tcBorders>
+            <w:shd w:val="clear" w:color="auto" w:fill="auto"/>
+            <w:vAlign w:val="bottom"/>
+            <w:hideMark/>
+          </w:tcPr>
+          <w:p>
+            <w:pPr>
+              <w:spacing w:after="0" w:line="240" w:lineRule="auto"/>
+              <w:rPr>
+                <w:rFonts w:ascii="Calibri" w:eastAsia="Times New Roman" w:hAnsi="Calibri" w:cs="Times New Roman"/>
+                <w:color w:val="000000"/>
+                <w:lang w:val="ca-ES" w:eastAsia="ko-KR"/>
+              </w:rPr>
+            </w:pPr>
+            <w:r>
+              <w:rPr>
+                <w:rFonts w:ascii="Calibri" w:eastAsia="Times New Roman" w:hAnsi="Calibri" w:cs="Times New Roman"/>
+                <w:color w:val="000000"/>
+                <w:lang w:val="ca-ES" w:eastAsia="ko-KR"/>
+              </w:rPr>
+              <w:t>El nom de la localització a cercar. Aquest paràmetre es subjecte a interpretació per part del sistema i ordena els resultats segons criteri propi. Permet la utilització dels caràcters '?' i '*' de les expressions regulars, però no en primera posició. En cas de voler utilitzar els caràcters, cal escapar-los mitjançant el caràcter '\'.</w:t>
+            </w:r>
+          </w:p>
+        </w:tc>
+      </w:tr>
+      <w:tr>
+        <w:trPr>
+          <w:trHeight w:val="900"/>
+        </w:trPr>
+        <w:tc>
+          <w:tcPr>
+            <w:tcW w:w="0" w:type="auto"/>
+            <w:tcBorders>
+              <w:top w:val="nil"/>
+              <w:left w:val="single" w:sz="4" w:space="0" w:color="auto"/>
+              <w:bottom w:val="single" w:sz="4" w:space="0" w:color="auto"/>
+              <w:right w:val="single" w:sz="4" w:space="0" w:color="auto"/>
+            </w:tcBorders>
+            <w:shd w:val="clear" w:color="auto" w:fill="auto"/>
+            <w:noWrap/>
+            <w:vAlign w:val="bottom"/>
+            <w:hideMark/>
+          </w:tcPr>
+          <w:p>
+            <w:pPr>
+              <w:spacing w:after="0" w:line="240" w:lineRule="auto"/>
+              <w:rPr>
+                <w:rFonts w:ascii="Calibri" w:eastAsia="Times New Roman" w:hAnsi="Calibri" w:cs="Times New Roman"/>
+                <w:color w:val="000000"/>
+                <w:lang w:val="ca-ES" w:eastAsia="ko-KR"/>
+              </w:rPr>
+            </w:pPr>
+            <w:proofErr w:type="spellStart"/>
+            <w:r>
+              <w:rPr>
+                <w:rFonts w:ascii="Calibri" w:eastAsia="Times New Roman" w:hAnsi="Calibri" w:cs="Times New Roman"/>
+                <w:color w:val="000000"/>
+                <w:lang w:val="ca-ES" w:eastAsia="ko-KR"/>
+              </w:rPr>
+              <w:t>partialName</w:t>
+            </w:r>
+            <w:proofErr w:type="spellEnd"/>
+          </w:p>
+        </w:tc>
+        <w:tc>
+          <w:tcPr>
+            <w:tcW w:w="0" w:type="auto"/>
+            <w:tcBorders>
+              <w:top w:val="nil"/>
+              <w:left w:val="nil"/>
+              <w:bottom w:val="single" w:sz="4" w:space="0" w:color="auto"/>
+              <w:right w:val="single" w:sz="4" w:space="0" w:color="auto"/>
+            </w:tcBorders>
+            <w:shd w:val="clear" w:color="auto" w:fill="auto"/>
+            <w:vAlign w:val="bottom"/>
+            <w:hideMark/>
+          </w:tcPr>
+          <w:p>
+            <w:pPr>
+              <w:spacing w:after="0" w:line="240" w:lineRule="auto"/>
+              <w:rPr>
+                <w:rFonts w:ascii="Calibri" w:eastAsia="Times New Roman" w:hAnsi="Calibri" w:cs="Times New Roman"/>
+                <w:color w:val="000000"/>
+                <w:lang w:val="ca-ES" w:eastAsia="ko-KR"/>
+              </w:rPr>
+            </w:pPr>
+            <w:r>
+              <w:rPr>
+                <w:rFonts w:ascii="Calibri" w:eastAsia="Times New Roman" w:hAnsi="Calibri" w:cs="Times New Roman"/>
+                <w:color w:val="000000"/>
+                <w:lang w:val="ca-ES" w:eastAsia="ko-KR"/>
+              </w:rPr>
+              <w:t>El nom parcial d'una localització. Aquest paràmetre s'utilitza per cercar la part parcial d'una localització. Generalment s'utilitza en els cassos en que es coneix el tipus de localització que es vol cercar. En cas de ser introduït, el paràmetre nom és ignorat.</w:t>
+            </w:r>
+          </w:p>
+        </w:tc>
+      </w:tr>
+      <w:tr>
+        <w:trPr>
+          <w:trHeight w:val="600"/>
+        </w:trPr>
+        <w:tc>
+          <w:tcPr>
+            <w:tcW w:w="0" w:type="auto"/>
+            <w:tcBorders>
+              <w:top w:val="nil"/>
+              <w:left w:val="single" w:sz="4" w:space="0" w:color="auto"/>
+              <w:bottom w:val="single" w:sz="4" w:space="0" w:color="auto"/>
+              <w:right w:val="single" w:sz="4" w:space="0" w:color="auto"/>
+            </w:tcBorders>
+            <w:shd w:val="clear" w:color="auto" w:fill="auto"/>
+            <w:noWrap/>
+            <w:vAlign w:val="bottom"/>
+            <w:hideMark/>
+          </w:tcPr>
+          <w:p>
+            <w:pPr>
+              <w:spacing w:after="0" w:line="240" w:lineRule="auto"/>
+              <w:rPr>
+                <w:rFonts w:ascii="Calibri" w:eastAsia="Times New Roman" w:hAnsi="Calibri" w:cs="Times New Roman"/>
+                <w:color w:val="000000"/>
+                <w:lang w:val="ca-ES" w:eastAsia="ko-KR"/>
+              </w:rPr>
+            </w:pPr>
+            <w:proofErr w:type="spellStart"/>
+            <w:r>
+              <w:rPr>
+                <w:rFonts w:ascii="Calibri" w:eastAsia="Times New Roman" w:hAnsi="Calibri" w:cs="Times New Roman"/>
+                <w:color w:val="000000"/>
+                <w:lang w:val="ca-ES" w:eastAsia="ko-KR"/>
+              </w:rPr>
+              <w:t>date</w:t>
+            </w:r>
+            <w:proofErr w:type="spellEnd"/>
+          </w:p>
+        </w:tc>
+        <w:tc>
+          <w:tcPr>
+            <w:tcW w:w="0" w:type="auto"/>
+            <w:tcBorders>
+              <w:top w:val="nil"/>
+              <w:left w:val="nil"/>
+              <w:bottom w:val="single" w:sz="4" w:space="0" w:color="auto"/>
+              <w:right w:val="single" w:sz="4" w:space="0" w:color="auto"/>
+            </w:tcBorders>
+            <w:shd w:val="clear" w:color="auto" w:fill="auto"/>
+            <w:vAlign w:val="bottom"/>
+            <w:hideMark/>
+          </w:tcPr>
+          <w:p>
+            <w:pPr>
+              <w:spacing w:after="0" w:line="240" w:lineRule="auto"/>
+              <w:rPr>
+                <w:rFonts w:ascii="Calibri" w:eastAsia="Times New Roman" w:hAnsi="Calibri" w:cs="Times New Roman"/>
+                <w:color w:val="000000"/>
+                <w:lang w:val="ca-ES" w:eastAsia="ko-KR"/>
+              </w:rPr>
+            </w:pPr>
+            <w:r>
+              <w:rPr>
+                <w:rFonts w:ascii="Calibri" w:eastAsia="Times New Roman" w:hAnsi="Calibri" w:cs="Times New Roman"/>
+                <w:color w:val="000000"/>
+                <w:lang w:val="ca-ES" w:eastAsia="ko-KR"/>
+              </w:rPr>
+              <w:t>La data, o rang de dates, suporta els operadors '+' i '-' al principi per incloure només resultats que es trobin a priori o posteriori del any indicat.</w:t>
+            </w:r>
+          </w:p>
+        </w:tc>
+      </w:tr>
+      <w:tr>
+        <w:trPr>
+          <w:trHeight w:val="600"/>
+        </w:trPr>
+        <w:tc>
+          <w:tcPr>
+            <w:tcW w:w="0" w:type="auto"/>
+            <w:tcBorders>
+              <w:top w:val="nil"/>
+              <w:left w:val="single" w:sz="4" w:space="0" w:color="auto"/>
+              <w:bottom w:val="single" w:sz="4" w:space="0" w:color="auto"/>
+              <w:right w:val="single" w:sz="4" w:space="0" w:color="auto"/>
+            </w:tcBorders>
+            <w:shd w:val="clear" w:color="auto" w:fill="auto"/>
+            <w:noWrap/>
+            <w:vAlign w:val="bottom"/>
+            <w:hideMark/>
+          </w:tcPr>
+          <w:p>
+            <w:pPr>
+              <w:spacing w:after="0" w:line="240" w:lineRule="auto"/>
+              <w:rPr>
+                <w:rFonts w:ascii="Calibri" w:eastAsia="Times New Roman" w:hAnsi="Calibri" w:cs="Times New Roman"/>
+                <w:color w:val="000000"/>
+                <w:lang w:val="ca-ES" w:eastAsia="ko-KR"/>
+              </w:rPr>
+            </w:pPr>
+            <w:proofErr w:type="spellStart"/>
+            <w:r>
+              <w:rPr>
+                <w:rFonts w:ascii="Calibri" w:eastAsia="Times New Roman" w:hAnsi="Calibri" w:cs="Times New Roman"/>
+                <w:color w:val="000000"/>
+                <w:lang w:val="ca-ES" w:eastAsia="ko-KR"/>
+              </w:rPr>
+              <w:t>typeId</w:t>
+            </w:r>
+            <w:proofErr w:type="spellEnd"/>
+          </w:p>
+        </w:tc>
+        <w:tc>
+          <w:tcPr>
+            <w:tcW w:w="0" w:type="auto"/>
+            <w:tcBorders>
+              <w:top w:val="nil"/>
+              <w:left w:val="nil"/>
+              <w:bottom w:val="single" w:sz="4" w:space="0" w:color="auto"/>
+              <w:right w:val="single" w:sz="4" w:space="0" w:color="auto"/>
+            </w:tcBorders>
+            <w:shd w:val="clear" w:color="auto" w:fill="auto"/>
+            <w:vAlign w:val="bottom"/>
+            <w:hideMark/>
+          </w:tcPr>
+          <w:p>
+            <w:pPr>
+              <w:spacing w:after="0" w:line="240" w:lineRule="auto"/>
+              <w:rPr>
+                <w:rFonts w:ascii="Calibri" w:eastAsia="Times New Roman" w:hAnsi="Calibri" w:cs="Times New Roman"/>
+                <w:color w:val="000000"/>
+                <w:lang w:val="ca-ES" w:eastAsia="ko-KR"/>
+              </w:rPr>
+            </w:pPr>
+            <w:r>
+              <w:rPr>
+                <w:rFonts w:ascii="Calibri" w:eastAsia="Times New Roman" w:hAnsi="Calibri" w:cs="Times New Roman"/>
+                <w:color w:val="000000"/>
+                <w:lang w:val="ca-ES" w:eastAsia="ko-KR"/>
+              </w:rPr>
+              <w:t>El identificador d'una localització. Permet utilitzar els operadors '+' i '-' per obtenir només resultats que incloguin o excloguin els resultats del ID especificat.</w:t>
+            </w:r>
+          </w:p>
+        </w:tc>
+      </w:tr>
+      <w:tr>
+        <w:trPr>
+          <w:trHeight w:val="600"/>
+        </w:trPr>
+        <w:tc>
+          <w:tcPr>
+            <w:tcW w:w="0" w:type="auto"/>
+            <w:tcBorders>
+              <w:top w:val="nil"/>
+              <w:left w:val="single" w:sz="4" w:space="0" w:color="auto"/>
+              <w:bottom w:val="single" w:sz="4" w:space="0" w:color="auto"/>
+              <w:right w:val="single" w:sz="4" w:space="0" w:color="auto"/>
+            </w:tcBorders>
+            <w:shd w:val="clear" w:color="auto" w:fill="auto"/>
+            <w:noWrap/>
+            <w:vAlign w:val="bottom"/>
+            <w:hideMark/>
+          </w:tcPr>
+          <w:p>
+            <w:pPr>
+              <w:spacing w:after="0" w:line="240" w:lineRule="auto"/>
+              <w:rPr>
+                <w:rFonts w:ascii="Calibri" w:eastAsia="Times New Roman" w:hAnsi="Calibri" w:cs="Times New Roman"/>
+                <w:color w:val="000000"/>
+                <w:lang w:val="ca-ES" w:eastAsia="ko-KR"/>
+              </w:rPr>
+            </w:pPr>
+            <w:proofErr w:type="spellStart"/>
+            <w:r>
+              <w:rPr>
+                <w:rFonts w:ascii="Calibri" w:eastAsia="Times New Roman" w:hAnsi="Calibri" w:cs="Times New Roman"/>
+                <w:color w:val="000000"/>
+                <w:lang w:val="ca-ES" w:eastAsia="ko-KR"/>
+              </w:rPr>
+              <w:t>typeGroupId</w:t>
+            </w:r>
+            <w:proofErr w:type="spellEnd"/>
+          </w:p>
+        </w:tc>
+        <w:tc>
+          <w:tcPr>
+            <w:tcW w:w="0" w:type="auto"/>
+            <w:tcBorders>
+              <w:top w:val="nil"/>
+              <w:left w:val="nil"/>
+              <w:bottom w:val="single" w:sz="4" w:space="0" w:color="auto"/>
+              <w:right w:val="single" w:sz="4" w:space="0" w:color="auto"/>
+            </w:tcBorders>
+            <w:shd w:val="clear" w:color="auto" w:fill="auto"/>
+            <w:vAlign w:val="bottom"/>
+            <w:hideMark/>
+          </w:tcPr>
+          <w:p>
+            <w:pPr>
+              <w:spacing w:after="0" w:line="240" w:lineRule="auto"/>
+              <w:rPr>
+                <w:rFonts w:ascii="Calibri" w:eastAsia="Times New Roman" w:hAnsi="Calibri" w:cs="Times New Roman"/>
+                <w:color w:val="000000"/>
+                <w:lang w:val="ca-ES" w:eastAsia="ko-KR"/>
+              </w:rPr>
+            </w:pPr>
+            <w:r>
+              <w:rPr>
+                <w:rFonts w:ascii="Calibri" w:eastAsia="Times New Roman" w:hAnsi="Calibri" w:cs="Times New Roman"/>
+                <w:color w:val="000000"/>
+                <w:lang w:val="ca-ES" w:eastAsia="ko-KR"/>
+              </w:rPr>
+              <w:t>El tipus de localització. Per exemple, país, ciutat, etc. Permet l'ús dels operadors '+' i '-' per incloure o excloure les localitzacions que compleixin els requisits de cerca.</w:t>
+            </w:r>
+          </w:p>
+        </w:tc>
+      </w:tr>
+      <w:tr>
+        <w:trPr>
+          <w:trHeight w:val="600"/>
+        </w:trPr>
+        <w:tc>
+          <w:tcPr>
+            <w:tcW w:w="0" w:type="auto"/>
+            <w:tcBorders>
+              <w:top w:val="nil"/>
+              <w:left w:val="single" w:sz="4" w:space="0" w:color="auto"/>
+              <w:bottom w:val="single" w:sz="4" w:space="0" w:color="auto"/>
+              <w:right w:val="single" w:sz="4" w:space="0" w:color="auto"/>
+            </w:tcBorders>
+            <w:shd w:val="clear" w:color="auto" w:fill="auto"/>
+            <w:noWrap/>
+            <w:vAlign w:val="bottom"/>
+            <w:hideMark/>
+          </w:tcPr>
+          <w:p>
+            <w:pPr>
+              <w:spacing w:after="0" w:line="240" w:lineRule="auto"/>
+              <w:rPr>
+                <w:rFonts w:ascii="Calibri" w:eastAsia="Times New Roman" w:hAnsi="Calibri" w:cs="Times New Roman"/>
+                <w:color w:val="000000"/>
+                <w:lang w:val="ca-ES" w:eastAsia="ko-KR"/>
+              </w:rPr>
+            </w:pPr>
+            <w:proofErr w:type="spellStart"/>
+            <w:r>
+              <w:rPr>
+                <w:rFonts w:ascii="Calibri" w:eastAsia="Times New Roman" w:hAnsi="Calibri" w:cs="Times New Roman"/>
+                <w:color w:val="000000"/>
+                <w:lang w:val="ca-ES" w:eastAsia="ko-KR"/>
+              </w:rPr>
+              <w:t>parentId</w:t>
+            </w:r>
+            <w:proofErr w:type="spellEnd"/>
+          </w:p>
+        </w:tc>
+        <w:tc>
+          <w:tcPr>
+            <w:tcW w:w="0" w:type="auto"/>
+            <w:tcBorders>
+              <w:top w:val="nil"/>
+              <w:left w:val="nil"/>
+              <w:bottom w:val="single" w:sz="4" w:space="0" w:color="auto"/>
+              <w:right w:val="single" w:sz="4" w:space="0" w:color="auto"/>
+            </w:tcBorders>
+            <w:shd w:val="clear" w:color="auto" w:fill="auto"/>
+            <w:vAlign w:val="bottom"/>
+            <w:hideMark/>
+          </w:tcPr>
+          <w:p>
+            <w:pPr>
+              <w:spacing w:after="0" w:line="240" w:lineRule="auto"/>
+              <w:rPr>
+                <w:rFonts w:ascii="Calibri" w:eastAsia="Times New Roman" w:hAnsi="Calibri" w:cs="Times New Roman"/>
+                <w:color w:val="000000"/>
+                <w:lang w:val="ca-ES" w:eastAsia="ko-KR"/>
+              </w:rPr>
+            </w:pPr>
+            <w:r>
+              <w:rPr>
+                <w:rFonts w:ascii="Calibri" w:eastAsia="Times New Roman" w:hAnsi="Calibri" w:cs="Times New Roman"/>
+                <w:color w:val="000000"/>
+                <w:lang w:val="ca-ES" w:eastAsia="ko-KR"/>
+              </w:rPr>
+              <w:t>Paràmetre per indicar, si es coneix, la jurisdicció del pare de la localització. Permet l'ús dels caràcters '+' i '-'  per modificar el set de resultats retornat.</w:t>
+            </w:r>
+          </w:p>
+        </w:tc>
+      </w:tr>
+      <w:tr>
+        <w:trPr>
+          <w:trHeight w:val="300"/>
+        </w:trPr>
+        <w:tc>
+          <w:tcPr>
+            <w:tcW w:w="0" w:type="auto"/>
+            <w:tcBorders>
+              <w:top w:val="nil"/>
+              <w:left w:val="single" w:sz="4" w:space="0" w:color="auto"/>
+              <w:bottom w:val="single" w:sz="4" w:space="0" w:color="auto"/>
+              <w:right w:val="single" w:sz="4" w:space="0" w:color="auto"/>
+            </w:tcBorders>
+            <w:shd w:val="clear" w:color="auto" w:fill="auto"/>
+            <w:noWrap/>
+            <w:vAlign w:val="bottom"/>
+            <w:hideMark/>
+          </w:tcPr>
+          <w:p>
+            <w:pPr>
+              <w:spacing w:after="0" w:line="240" w:lineRule="auto"/>
+              <w:rPr>
+                <w:rFonts w:ascii="Calibri" w:eastAsia="Times New Roman" w:hAnsi="Calibri" w:cs="Times New Roman"/>
+                <w:color w:val="000000"/>
+                <w:lang w:val="ca-ES" w:eastAsia="ko-KR"/>
+              </w:rPr>
+            </w:pPr>
+            <w:proofErr w:type="spellStart"/>
+            <w:r>
+              <w:rPr>
+                <w:rFonts w:ascii="Calibri" w:eastAsia="Times New Roman" w:hAnsi="Calibri" w:cs="Times New Roman"/>
+                <w:color w:val="000000"/>
+                <w:lang w:val="ca-ES" w:eastAsia="ko-KR"/>
+              </w:rPr>
+              <w:t>latitude</w:t>
+            </w:r>
+            <w:proofErr w:type="spellEnd"/>
+          </w:p>
+        </w:tc>
+        <w:tc>
+          <w:tcPr>
+            <w:tcW w:w="0" w:type="auto"/>
+            <w:tcBorders>
+              <w:top w:val="nil"/>
+              <w:left w:val="nil"/>
+              <w:bottom w:val="single" w:sz="4" w:space="0" w:color="auto"/>
+              <w:right w:val="single" w:sz="4" w:space="0" w:color="auto"/>
+            </w:tcBorders>
+            <w:shd w:val="clear" w:color="auto" w:fill="auto"/>
+            <w:vAlign w:val="bottom"/>
+            <w:hideMark/>
+          </w:tcPr>
+          <w:p>
+            <w:pPr>
+              <w:spacing w:after="0" w:line="240" w:lineRule="auto"/>
+              <w:rPr>
+                <w:rFonts w:ascii="Calibri" w:eastAsia="Times New Roman" w:hAnsi="Calibri" w:cs="Times New Roman"/>
+                <w:color w:val="000000"/>
+                <w:lang w:val="ca-ES" w:eastAsia="ko-KR"/>
+              </w:rPr>
+            </w:pPr>
+            <w:r>
+              <w:rPr>
+                <w:rFonts w:ascii="Calibri" w:eastAsia="Times New Roman" w:hAnsi="Calibri" w:cs="Times New Roman"/>
+                <w:color w:val="000000"/>
+                <w:lang w:val="ca-ES" w:eastAsia="ko-KR"/>
+              </w:rPr>
+              <w:t>La latitud del centroide que es vol cercar.</w:t>
+            </w:r>
+          </w:p>
+        </w:tc>
+      </w:tr>
+      <w:tr>
+        <w:trPr>
+          <w:trHeight w:val="300"/>
+        </w:trPr>
+        <w:tc>
+          <w:tcPr>
+            <w:tcW w:w="0" w:type="auto"/>
+            <w:tcBorders>
+              <w:top w:val="nil"/>
+              <w:left w:val="single" w:sz="4" w:space="0" w:color="auto"/>
+              <w:bottom w:val="single" w:sz="4" w:space="0" w:color="auto"/>
+              <w:right w:val="single" w:sz="4" w:space="0" w:color="auto"/>
+            </w:tcBorders>
+            <w:shd w:val="clear" w:color="auto" w:fill="auto"/>
+            <w:noWrap/>
+            <w:vAlign w:val="bottom"/>
+            <w:hideMark/>
+          </w:tcPr>
+          <w:p>
+            <w:pPr>
+              <w:spacing w:after="0" w:line="240" w:lineRule="auto"/>
+              <w:rPr>
+                <w:rFonts w:ascii="Calibri" w:eastAsia="Times New Roman" w:hAnsi="Calibri" w:cs="Times New Roman"/>
+                <w:color w:val="000000"/>
+                <w:lang w:val="ca-ES" w:eastAsia="ko-KR"/>
+              </w:rPr>
+            </w:pPr>
+            <w:proofErr w:type="spellStart"/>
+            <w:r>
+              <w:rPr>
+                <w:rFonts w:ascii="Calibri" w:eastAsia="Times New Roman" w:hAnsi="Calibri" w:cs="Times New Roman"/>
+                <w:color w:val="000000"/>
+                <w:lang w:val="ca-ES" w:eastAsia="ko-KR"/>
+              </w:rPr>
+              <w:t>longitude</w:t>
+            </w:r>
+            <w:proofErr w:type="spellEnd"/>
+          </w:p>
+        </w:tc>
+        <w:tc>
+          <w:tcPr>
+            <w:tcW w:w="0" w:type="auto"/>
+            <w:tcBorders>
+              <w:top w:val="nil"/>
+              <w:left w:val="nil"/>
+              <w:bottom w:val="single" w:sz="4" w:space="0" w:color="auto"/>
+              <w:right w:val="single" w:sz="4" w:space="0" w:color="auto"/>
+            </w:tcBorders>
+            <w:shd w:val="clear" w:color="auto" w:fill="auto"/>
+            <w:vAlign w:val="bottom"/>
+            <w:hideMark/>
+          </w:tcPr>
+          <w:p>
+            <w:pPr>
+              <w:spacing w:after="0" w:line="240" w:lineRule="auto"/>
+              <w:rPr>
+                <w:rFonts w:ascii="Calibri" w:eastAsia="Times New Roman" w:hAnsi="Calibri" w:cs="Times New Roman"/>
+                <w:color w:val="000000"/>
+                <w:lang w:val="ca-ES" w:eastAsia="ko-KR"/>
+              </w:rPr>
+            </w:pPr>
+            <w:r>
+              <w:rPr>
+                <w:rFonts w:ascii="Calibri" w:eastAsia="Times New Roman" w:hAnsi="Calibri" w:cs="Times New Roman"/>
+                <w:color w:val="000000"/>
+                <w:lang w:val="ca-ES" w:eastAsia="ko-KR"/>
+              </w:rPr>
+              <w:t>La longitud del centroide que es vol cercar.</w:t>
+            </w:r>
+          </w:p>
+        </w:tc>
+      </w:tr>
+      <w:tr>
+        <w:trPr>
+          <w:trHeight w:val="300"/>
+        </w:trPr>
+        <w:tc>
+          <w:tcPr>
+            <w:tcW w:w="0" w:type="auto"/>
+            <w:tcBorders>
+              <w:top w:val="nil"/>
+              <w:left w:val="single" w:sz="4" w:space="0" w:color="auto"/>
+              <w:bottom w:val="single" w:sz="4" w:space="0" w:color="auto"/>
+              <w:right w:val="single" w:sz="4" w:space="0" w:color="auto"/>
+            </w:tcBorders>
+            <w:shd w:val="clear" w:color="auto" w:fill="auto"/>
+            <w:noWrap/>
+            <w:vAlign w:val="bottom"/>
+            <w:hideMark/>
+          </w:tcPr>
+          <w:p>
+            <w:pPr>
+              <w:spacing w:after="0" w:line="240" w:lineRule="auto"/>
+              <w:rPr>
+                <w:rFonts w:ascii="Calibri" w:eastAsia="Times New Roman" w:hAnsi="Calibri" w:cs="Times New Roman"/>
+                <w:color w:val="000000"/>
+                <w:lang w:val="ca-ES" w:eastAsia="ko-KR"/>
+              </w:rPr>
+            </w:pPr>
+            <w:proofErr w:type="spellStart"/>
+            <w:r>
+              <w:rPr>
+                <w:rFonts w:ascii="Calibri" w:eastAsia="Times New Roman" w:hAnsi="Calibri" w:cs="Times New Roman"/>
+                <w:color w:val="000000"/>
+                <w:lang w:val="ca-ES" w:eastAsia="ko-KR"/>
+              </w:rPr>
+              <w:t>distance</w:t>
+            </w:r>
+            <w:proofErr w:type="spellEnd"/>
+          </w:p>
+        </w:tc>
+        <w:tc>
+          <w:tcPr>
+            <w:tcW w:w="0" w:type="auto"/>
+            <w:tcBorders>
+              <w:top w:val="nil"/>
+              <w:left w:val="nil"/>
+              <w:bottom w:val="single" w:sz="4" w:space="0" w:color="auto"/>
+              <w:right w:val="single" w:sz="4" w:space="0" w:color="auto"/>
+            </w:tcBorders>
+            <w:shd w:val="clear" w:color="auto" w:fill="auto"/>
+            <w:vAlign w:val="bottom"/>
+            <w:hideMark/>
+          </w:tcPr>
+          <w:p>
+            <w:pPr>
+              <w:spacing w:after="0" w:line="240" w:lineRule="auto"/>
+              <w:rPr>
+                <w:rFonts w:ascii="Calibri" w:eastAsia="Times New Roman" w:hAnsi="Calibri" w:cs="Times New Roman"/>
+                <w:color w:val="000000"/>
+                <w:lang w:val="ca-ES" w:eastAsia="ko-KR"/>
+              </w:rPr>
+            </w:pPr>
+            <w:r>
+              <w:rPr>
+                <w:rFonts w:ascii="Calibri" w:eastAsia="Times New Roman" w:hAnsi="Calibri" w:cs="Times New Roman"/>
+                <w:color w:val="000000"/>
+                <w:lang w:val="ca-ES" w:eastAsia="ko-KR"/>
+              </w:rPr>
+              <w:t>La distancia màxima del centroide a la que es vol cercar. Les unitats poden ser especificades en quilometres o milles.</w:t>
+            </w:r>
+          </w:p>
+        </w:tc>
+      </w:tr>
+    </w:tbl>
+    <w:p>
+      <w:pPr>
+        <w:rPr>
+          <w:sz w:val="24"/>
+          <w:szCs w:val="24"/>
+          <w:lang w:val="es-ES"/>
+        </w:rPr>
+      </w:pPr>
     </w:p>
     <w:sectPr>
       <w:pgSz w:w="11906" w:h="16838"/>
@@ -46492,7 +49078,7 @@
 </file>
 
 <file path=customXml/itemProps1.xml><?xml version="1.0" encoding="utf-8"?>
-<ds:datastoreItem xmlns:ds="http://schemas.openxmlformats.org/officeDocument/2006/customXml" ds:itemID="{37EBC285-A7FB-42C9-820C-3FE75509DB82}">
+<ds:datastoreItem xmlns:ds="http://schemas.openxmlformats.org/officeDocument/2006/customXml" ds:itemID="{A664E1BC-2EC8-40E2-AB7E-A69C71447823}">
   <ds:schemaRefs>
     <ds:schemaRef ds:uri="http://schemas.openxmlformats.org/officeDocument/2006/bibliography"/>
   </ds:schemaRefs>

</xml_diff>